<commit_message>
Made Changes to UML doc and Project Report
</commit_message>
<xml_diff>
--- a/CSP586_ProjectReport.docx
+++ b/CSP586_ProjectReport.docx
@@ -1,6 +1,6 @@
 
 <file path=word/document.xml><?xml version="1.0" encoding="utf-8"?>
-<w:document xmlns:wpc="http://schemas.microsoft.com/office/word/2010/wordprocessingCanvas" xmlns:cx="http://schemas.microsoft.com/office/drawing/2014/chartex" xmlns:cx1="http://schemas.microsoft.com/office/drawing/2015/9/8/chartex" xmlns:cx2="http://schemas.microsoft.com/office/drawing/2015/10/21/chartex" xmlns:cx3="http://schemas.microsoft.com/office/drawing/2016/5/9/chartex" xmlns:cx4="http://schemas.microsoft.com/office/drawing/2016/5/10/chartex" xmlns:cx5="http://schemas.microsoft.com/office/drawing/2016/5/11/chartex" xmlns:cx6="http://schemas.microsoft.com/office/drawing/2016/5/12/chartex" xmlns:cx7="http://schemas.microsoft.com/office/drawing/2016/5/13/chartex" xmlns:cx8="http://schemas.microsoft.com/office/drawing/2016/5/14/chartex" xmlns:mc="http://schemas.openxmlformats.org/markup-compatibility/2006" xmlns:aink="http://schemas.microsoft.com/office/drawing/2016/ink" xmlns:am3d="http://schemas.microsoft.com/office/drawing/2017/model3d" xmlns:o="urn:schemas-microsoft-com:office:office" xmlns:r="http://schemas.openxmlformats.org/officeDocument/2006/relationships" xmlns:m="http://schemas.openxmlformats.org/officeDocument/2006/math" xmlns:v="urn:schemas-microsoft-com:vml" xmlns:wp14="http://schemas.microsoft.com/office/word/2010/wordprocessingDrawing" xmlns:wp="http://schemas.openxmlformats.org/drawingml/2006/wordprocessingDrawing" xmlns:w10="urn:schemas-microsoft-com:office:word" xmlns:w="http://schemas.openxmlformats.org/wordprocessingml/2006/main" xmlns:w14="http://schemas.microsoft.com/office/word/2010/wordml" xmlns:w15="http://schemas.microsoft.com/office/word/2012/wordml" xmlns:w16cid="http://schemas.microsoft.com/office/word/2016/wordml/cid" xmlns:w16se="http://schemas.microsoft.com/office/word/2015/wordml/symex" xmlns:wpg="http://schemas.microsoft.com/office/word/2010/wordprocessingGroup" xmlns:wpi="http://schemas.microsoft.com/office/word/2010/wordprocessingInk" xmlns:wne="http://schemas.microsoft.com/office/word/2006/wordml" xmlns:wps="http://schemas.microsoft.com/office/word/2010/wordprocessingShape" mc:Ignorable="w14 w15 w16se w16cid wp14">
+<w:document xmlns:wpc="http://schemas.microsoft.com/office/word/2010/wordprocessingCanvas" xmlns:mo="http://schemas.microsoft.com/office/mac/office/2008/main" xmlns:mc="http://schemas.openxmlformats.org/markup-compatibility/2006" xmlns:mv="urn:schemas-microsoft-com:mac:vml" xmlns:o="urn:schemas-microsoft-com:office:office" xmlns:r="http://schemas.openxmlformats.org/officeDocument/2006/relationships" xmlns:m="http://schemas.openxmlformats.org/officeDocument/2006/math" xmlns:v="urn:schemas-microsoft-com:vml" xmlns:wp14="http://schemas.microsoft.com/office/word/2010/wordprocessingDrawing" xmlns:wp="http://schemas.openxmlformats.org/drawingml/2006/wordprocessingDrawing" xmlns:w10="urn:schemas-microsoft-com:office:word" xmlns:w="http://schemas.openxmlformats.org/wordprocessingml/2006/main" xmlns:w14="http://schemas.microsoft.com/office/word/2010/wordml" xmlns:w15="http://schemas.microsoft.com/office/word/2012/wordml" xmlns:wpg="http://schemas.microsoft.com/office/word/2010/wordprocessingGroup" xmlns:wpi="http://schemas.microsoft.com/office/word/2010/wordprocessingInk" xmlns:wne="http://schemas.microsoft.com/office/word/2006/wordml" xmlns:wps="http://schemas.microsoft.com/office/word/2010/wordprocessingShape" mc:Ignorable="w14 w15 wp14">
   <w:body>
     <w:p>
       <w:pPr>
@@ -79,23 +79,13 @@
           <w:szCs w:val="44"/>
         </w:rPr>
       </w:pPr>
-      <w:proofErr w:type="gramStart"/>
       <w:r>
         <w:rPr>
           <w:rFonts w:ascii="Times New Roman" w:hAnsi="Times New Roman" w:cs="Times New Roman"/>
           <w:sz w:val="44"/>
           <w:szCs w:val="44"/>
         </w:rPr>
-        <w:t>( Environmental</w:t>
-      </w:r>
-      <w:proofErr w:type="gramEnd"/>
-      <w:r>
-        <w:rPr>
-          <w:rFonts w:ascii="Times New Roman" w:hAnsi="Times New Roman" w:cs="Times New Roman"/>
-          <w:sz w:val="44"/>
-          <w:szCs w:val="44"/>
-        </w:rPr>
-        <w:t xml:space="preserve"> Complaints )</w:t>
+        <w:t>( Environmental Complaints )</w:t>
       </w:r>
     </w:p>
     <w:p>
@@ -345,13 +335,23 @@
         <w:tab/>
         <w:t xml:space="preserve">        </w:t>
       </w:r>
+      <w:proofErr w:type="spellStart"/>
       <w:r>
         <w:rPr>
           <w:rFonts w:ascii="Times New Roman" w:hAnsi="Times New Roman" w:cs="Times New Roman"/>
           <w:sz w:val="24"/>
           <w:szCs w:val="24"/>
         </w:rPr>
-        <w:t xml:space="preserve">Beerappa </w:t>
+        <w:t>Beerappa</w:t>
+      </w:r>
+      <w:proofErr w:type="spellEnd"/>
+      <w:r>
+        <w:rPr>
+          <w:rFonts w:ascii="Times New Roman" w:hAnsi="Times New Roman" w:cs="Times New Roman"/>
+          <w:sz w:val="24"/>
+          <w:szCs w:val="24"/>
+        </w:rPr>
+        <w:t xml:space="preserve"> </w:t>
       </w:r>
       <w:proofErr w:type="spellStart"/>
       <w:r>
@@ -369,7 +369,25 @@
           <w:sz w:val="24"/>
           <w:szCs w:val="24"/>
         </w:rPr>
-        <w:t>, Beerappa (A20383115)</w:t>
+        <w:t xml:space="preserve">, </w:t>
+      </w:r>
+      <w:proofErr w:type="spellStart"/>
+      <w:r>
+        <w:rPr>
+          <w:rFonts w:ascii="Times New Roman" w:hAnsi="Times New Roman" w:cs="Times New Roman"/>
+          <w:sz w:val="24"/>
+          <w:szCs w:val="24"/>
+        </w:rPr>
+        <w:t>Beerappa</w:t>
+      </w:r>
+      <w:proofErr w:type="spellEnd"/>
+      <w:r>
+        <w:rPr>
+          <w:rFonts w:ascii="Times New Roman" w:hAnsi="Times New Roman" w:cs="Times New Roman"/>
+          <w:sz w:val="24"/>
+          <w:szCs w:val="24"/>
+        </w:rPr>
+        <w:t xml:space="preserve"> (A20383115)</w:t>
       </w:r>
     </w:p>
     <w:p>
@@ -406,39 +424,13 @@
         <w:tab/>
         <w:t xml:space="preserve">           </w:t>
       </w:r>
-      <w:proofErr w:type="spellStart"/>
       <w:r>
         <w:rPr>
           <w:rFonts w:ascii="Times New Roman" w:hAnsi="Times New Roman" w:cs="Times New Roman"/>
           <w:sz w:val="24"/>
           <w:szCs w:val="24"/>
         </w:rPr>
-        <w:t>Chibe</w:t>
-      </w:r>
-      <w:proofErr w:type="spellEnd"/>
-      <w:r>
-        <w:rPr>
-          <w:rFonts w:ascii="Times New Roman" w:hAnsi="Times New Roman" w:cs="Times New Roman"/>
-          <w:sz w:val="24"/>
-          <w:szCs w:val="24"/>
-        </w:rPr>
-        <w:t>, Elliot (</w:t>
-      </w:r>
-      <w:r>
-        <w:rPr>
-          <w:rFonts w:ascii="Times New Roman" w:hAnsi="Times New Roman" w:cs="Times New Roman"/>
-          <w:sz w:val="24"/>
-          <w:szCs w:val="24"/>
-        </w:rPr>
-        <w:t>A20304324</w:t>
-      </w:r>
-      <w:r>
-        <w:rPr>
-          <w:rFonts w:ascii="Times New Roman" w:hAnsi="Times New Roman" w:cs="Times New Roman"/>
-          <w:sz w:val="24"/>
-          <w:szCs w:val="24"/>
-        </w:rPr>
-        <w:t>)</w:t>
+        <w:t>Chibe, Elliot (A20304324)</w:t>
       </w:r>
     </w:p>
     <w:p>
@@ -502,7 +494,25 @@
           <w:sz w:val="28"/>
           <w:szCs w:val="28"/>
         </w:rPr>
-        <w:t xml:space="preserve">The project aims at providing details about environmental complaints received </w:t>
+        <w:t>The project aims at providing details about environmental complaints received by the Department of Environment (DOE) from January 1993 to December 31, 2011 and by the Department of Public Health (CDPH) since January 1, 2012. The users can perform various analysis to explore and use statistical information derived from the dataset.</w:t>
+      </w:r>
+    </w:p>
+    <w:p>
+      <w:pPr>
+        <w:jc w:val="both"/>
+        <w:rPr>
+          <w:rFonts w:ascii="Times New Roman" w:hAnsi="Times New Roman" w:cs="Times New Roman"/>
+          <w:sz w:val="28"/>
+          <w:szCs w:val="28"/>
+        </w:rPr>
+      </w:pPr>
+      <w:r>
+        <w:rPr>
+          <w:rFonts w:ascii="Times New Roman" w:hAnsi="Times New Roman" w:cs="Times New Roman"/>
+          <w:sz w:val="28"/>
+          <w:szCs w:val="28"/>
+        </w:rPr>
+        <w:t>Complaints are regarding Air, water, and noise pollution or anything concerning the environment of particular region</w:t>
       </w:r>
       <w:r>
         <w:rPr>
@@ -510,67 +520,7 @@
           <w:sz w:val="28"/>
           <w:szCs w:val="28"/>
         </w:rPr>
-        <w:t>by the Department of Environment (DOE) from January 1993 to December 31, 2011 and by the Department of Public Health (CDPH) since January 1, 2012</w:t>
-      </w:r>
-      <w:r>
-        <w:rPr>
-          <w:rFonts w:ascii="Times New Roman" w:hAnsi="Times New Roman" w:cs="Times New Roman"/>
-          <w:sz w:val="28"/>
-          <w:szCs w:val="28"/>
-        </w:rPr>
-        <w:t>. The users can perform various analysis to explore and use statistical information derived from the dataset.</w:t>
-      </w:r>
-    </w:p>
-    <w:p>
-      <w:pPr>
-        <w:jc w:val="both"/>
-        <w:rPr>
-          <w:rFonts w:ascii="Times New Roman" w:hAnsi="Times New Roman" w:cs="Times New Roman"/>
-          <w:sz w:val="28"/>
-          <w:szCs w:val="28"/>
-        </w:rPr>
-      </w:pPr>
-      <w:r>
-        <w:rPr>
-          <w:rFonts w:ascii="Times New Roman" w:hAnsi="Times New Roman" w:cs="Times New Roman"/>
-          <w:sz w:val="28"/>
-          <w:szCs w:val="28"/>
-        </w:rPr>
-        <w:t>Complaints are regarding Air, water, and noise pollution or anything concer</w:t>
-      </w:r>
-      <w:r>
-        <w:rPr>
-          <w:rFonts w:ascii="Times New Roman" w:hAnsi="Times New Roman" w:cs="Times New Roman"/>
-          <w:sz w:val="28"/>
-          <w:szCs w:val="28"/>
-        </w:rPr>
-        <w:t xml:space="preserve">ning the environment of </w:t>
-      </w:r>
-      <w:proofErr w:type="gramStart"/>
-      <w:r>
-        <w:rPr>
-          <w:rFonts w:ascii="Times New Roman" w:hAnsi="Times New Roman" w:cs="Times New Roman"/>
-          <w:sz w:val="28"/>
-          <w:szCs w:val="28"/>
-        </w:rPr>
-        <w:t>particular region</w:t>
-      </w:r>
-      <w:proofErr w:type="gramEnd"/>
-      <w:r>
-        <w:rPr>
-          <w:rFonts w:ascii="Times New Roman" w:hAnsi="Times New Roman" w:cs="Times New Roman"/>
-          <w:sz w:val="28"/>
-          <w:szCs w:val="28"/>
-        </w:rPr>
-        <w:t xml:space="preserve">. In specific, the complaint types are categorized as: </w:t>
-      </w:r>
-      <w:r>
-        <w:rPr>
-          <w:rFonts w:ascii="Times New Roman" w:hAnsi="Times New Roman" w:cs="Times New Roman"/>
-          <w:sz w:val="28"/>
-          <w:szCs w:val="28"/>
-        </w:rPr>
-        <w:t>“Abandoned Site”, “Air Pollution Work Order”, “Asbestos Work Order”, “Construction and Demolition”, “Toxics Hazardous Materials Work Order”, ”Illegal Dumping Work Order”, “Noise Complaint”, “Permits Issued by DOE Work Order”, “Recycling Work Order”, “Service Stations/Storage Tanks Work Order”, “Vehicle Idling Work Order”, and “Water Pollution.”</w:t>
+        <w:t>. In specific, the complaint types are categorized as: “Abandoned Site”, “Air Pollution Work Order”, “Asbestos Work Order”, “Construction and Demolition”, “Toxics Hazardous Materials Work Order”, ”Illegal Dumping Work Order”, “Noise Complaint”, “Permits Issued by DOE Work Order”, “Recycling Work Order”, “Service Stations/Storage Tanks Work Order”, “Vehicle Idling Work Order”, and “Water Pollution.”</w:t>
       </w:r>
     </w:p>
     <w:p>
@@ -708,15 +658,7 @@
           <w:sz w:val="28"/>
           <w:szCs w:val="28"/>
         </w:rPr>
-        <w:t>Display the selected dat</w:t>
-      </w:r>
-      <w:r>
-        <w:rPr>
-          <w:rFonts w:ascii="Times New Roman" w:hAnsi="Times New Roman" w:cs="Times New Roman"/>
-          <w:sz w:val="28"/>
-          <w:szCs w:val="28"/>
-        </w:rPr>
-        <w:t>a in tabular format</w:t>
+        <w:t>Display the selected data in tabular format</w:t>
       </w:r>
     </w:p>
     <w:p>
@@ -740,15 +682,7 @@
           <w:sz w:val="28"/>
           <w:szCs w:val="28"/>
         </w:rPr>
-        <w:t xml:space="preserve">Visualize data as different types of charts – Bar chart, Pie chart, </w:t>
-      </w:r>
-      <w:r>
-        <w:rPr>
-          <w:rFonts w:ascii="Times New Roman" w:hAnsi="Times New Roman" w:cs="Times New Roman"/>
-          <w:sz w:val="28"/>
-          <w:szCs w:val="28"/>
-        </w:rPr>
-        <w:t>etc.</w:t>
+        <w:t>Visualize data as different types of charts – Bar chart, Pie chart, etc.</w:t>
       </w:r>
     </w:p>
     <w:p>
@@ -772,15 +706,7 @@
           <w:sz w:val="28"/>
           <w:szCs w:val="28"/>
         </w:rPr>
-        <w:t xml:space="preserve">Filter datasets </w:t>
-      </w:r>
-      <w:r>
-        <w:rPr>
-          <w:rFonts w:ascii="Times New Roman" w:hAnsi="Times New Roman" w:cs="Times New Roman"/>
-          <w:sz w:val="28"/>
-          <w:szCs w:val="28"/>
-        </w:rPr>
-        <w:t>based on column (what needs to be included for data display)</w:t>
+        <w:t>Filter datasets based on column (what needs to be included for data display)</w:t>
       </w:r>
     </w:p>
     <w:p>
@@ -828,15 +754,7 @@
           <w:sz w:val="28"/>
           <w:szCs w:val="28"/>
         </w:rPr>
-        <w:t>Export data as spreadsh</w:t>
-      </w:r>
-      <w:r>
-        <w:rPr>
-          <w:rFonts w:ascii="Times New Roman" w:hAnsi="Times New Roman" w:cs="Times New Roman"/>
-          <w:sz w:val="28"/>
-          <w:szCs w:val="28"/>
-        </w:rPr>
-        <w:t>eet, or xml.</w:t>
+        <w:t>Export data as spreadsheet, or xml.</w:t>
       </w:r>
     </w:p>
     <w:p>
@@ -896,15 +814,7 @@
           <w:sz w:val="32"/>
           <w:szCs w:val="32"/>
         </w:rPr>
-        <w:t>List</w:t>
-      </w:r>
-      <w:r>
-        <w:rPr>
-          <w:rFonts w:ascii="Times New Roman" w:hAnsi="Times New Roman" w:cs="Times New Roman"/>
-          <w:sz w:val="32"/>
-          <w:szCs w:val="32"/>
-        </w:rPr>
-        <w:t xml:space="preserve"> of Actors</w:t>
+        <w:t>List of Actors</w:t>
       </w:r>
     </w:p>
     <w:p>
@@ -980,26 +890,38 @@
         </w:rPr>
       </w:pPr>
       <w:r>
+        <w:rPr>
+          <w:rFonts w:ascii="Times New Roman" w:hAnsi="Times New Roman" w:cs="Times New Roman"/>
+          <w:sz w:val="32"/>
+          <w:szCs w:val="32"/>
+        </w:rPr>
         <w:lastRenderedPageBreak/>
+        <w:t>Use Cases</w:t>
+      </w:r>
+    </w:p>
+    <w:p>
+      <w:pPr>
+        <w:pStyle w:val="ListParagraph"/>
+        <w:ind w:left="0"/>
+        <w:jc w:val="both"/>
+        <w:rPr>
+          <w:rFonts w:ascii="Times New Roman" w:hAnsi="Times New Roman" w:cs="Times New Roman"/>
+          <w:sz w:val="32"/>
+          <w:szCs w:val="32"/>
+        </w:rPr>
+      </w:pPr>
+      <w:r>
+        <w:rPr>
+          <w:rFonts w:ascii="Times New Roman" w:hAnsi="Times New Roman" w:cs="Times New Roman"/>
+          <w:noProof/>
+          <w:sz w:val="32"/>
+          <w:szCs w:val="32"/>
+        </w:rPr>
         <w:drawing>
-          <wp:anchor distT="0" distB="0" distL="114300" distR="114300" simplePos="0" relativeHeight="251658240" behindDoc="0" locked="0" layoutInCell="1" allowOverlap="1" wp14:anchorId="4E52B49C" wp14:editId="4089C32E">
-            <wp:simplePos x="0" y="0"/>
-            <wp:positionH relativeFrom="margin">
-              <wp:posOffset>-63113</wp:posOffset>
-            </wp:positionH>
-            <wp:positionV relativeFrom="margin">
-              <wp:align>center</wp:align>
-            </wp:positionV>
-            <wp:extent cx="5828030" cy="7319010"/>
-            <wp:effectExtent l="0" t="0" r="1270" b="0"/>
-            <wp:wrapSquare wrapText="bothSides"/>
-            <wp:docPr id="3" name="Picture 2">
-              <a:extLst xmlns:a="http://schemas.openxmlformats.org/drawingml/2006/main">
-                <a:ext uri="{FF2B5EF4-FFF2-40B4-BE49-F238E27FC236}">
-                  <a16:creationId xmlns:a16="http://schemas.microsoft.com/office/drawing/2014/main" id="{C3E316A4-4513-439F-A503-02DEC8A897AA}"/>
-                </a:ext>
-              </a:extLst>
-            </wp:docPr>
+          <wp:inline distT="0" distB="0" distL="0" distR="0" wp14:anchorId="0C091212" wp14:editId="20905B74">
+            <wp:extent cx="5943600" cy="7467600"/>
+            <wp:effectExtent l="0" t="0" r="0" b="0"/>
+            <wp:docPr id="4" name="Picture 4" descr="../../../../../../Desktop/Screen%20Shot%202018-04-26%20at%2011."/>
             <wp:cNvGraphicFramePr>
               <a:graphicFrameLocks xmlns:a="http://schemas.openxmlformats.org/drawingml/2006/main" noChangeAspect="1"/>
             </wp:cNvGraphicFramePr>
@@ -1007,15 +929,9 @@
               <a:graphicData uri="http://schemas.openxmlformats.org/drawingml/2006/picture">
                 <pic:pic xmlns:pic="http://schemas.openxmlformats.org/drawingml/2006/picture">
                   <pic:nvPicPr>
-                    <pic:cNvPr id="3" name="Picture 2">
-                      <a:extLst>
-                        <a:ext uri="{FF2B5EF4-FFF2-40B4-BE49-F238E27FC236}">
-                          <a16:creationId xmlns:a16="http://schemas.microsoft.com/office/drawing/2014/main" id="{C3E316A4-4513-439F-A503-02DEC8A897AA}"/>
-                        </a:ext>
-                      </a:extLst>
-                    </pic:cNvPr>
+                    <pic:cNvPr id="0" name="Picture 15" descr="../../../../../../Desktop/Screen%20Shot%202018-04-26%20at%2011."/>
                     <pic:cNvPicPr>
-                      <a:picLocks noChangeAspect="1"/>
+                      <a:picLocks noChangeAspect="1" noChangeArrowheads="1"/>
                     </pic:cNvPicPr>
                   </pic:nvPicPr>
                   <pic:blipFill>
@@ -1026,52 +942,30 @@
                         </a:ext>
                       </a:extLst>
                     </a:blip>
+                    <a:srcRect/>
                     <a:stretch>
                       <a:fillRect/>
                     </a:stretch>
                   </pic:blipFill>
-                  <pic:spPr>
+                  <pic:spPr bwMode="auto">
                     <a:xfrm>
                       <a:off x="0" y="0"/>
-                      <a:ext cx="5828030" cy="7319010"/>
+                      <a:ext cx="5943600" cy="7467600"/>
                     </a:xfrm>
                     <a:prstGeom prst="rect">
                       <a:avLst/>
                     </a:prstGeom>
-                    <a:effectLst/>
+                    <a:noFill/>
+                    <a:ln>
+                      <a:noFill/>
+                    </a:ln>
                   </pic:spPr>
                 </pic:pic>
               </a:graphicData>
             </a:graphic>
-            <wp14:sizeRelH relativeFrom="margin">
-              <wp14:pctWidth>0</wp14:pctWidth>
-            </wp14:sizeRelH>
-            <wp14:sizeRelV relativeFrom="margin">
-              <wp14:pctHeight>0</wp14:pctHeight>
-            </wp14:sizeRelV>
-          </wp:anchor>
+          </wp:inline>
         </w:drawing>
       </w:r>
-      <w:r>
-        <w:rPr>
-          <w:rFonts w:ascii="Times New Roman" w:hAnsi="Times New Roman" w:cs="Times New Roman"/>
-          <w:sz w:val="32"/>
-          <w:szCs w:val="32"/>
-        </w:rPr>
-        <w:t>Use Cases</w:t>
-      </w:r>
-    </w:p>
-    <w:p>
-      <w:pPr>
-        <w:pStyle w:val="ListParagraph"/>
-        <w:ind w:left="0"/>
-        <w:jc w:val="both"/>
-        <w:rPr>
-          <w:rFonts w:ascii="Times New Roman" w:hAnsi="Times New Roman" w:cs="Times New Roman"/>
-          <w:sz w:val="32"/>
-          <w:szCs w:val="32"/>
-        </w:rPr>
-      </w:pPr>
     </w:p>
     <w:p>
       <w:pPr>
@@ -1355,23 +1249,7 @@
           <w:sz w:val="28"/>
           <w:szCs w:val="28"/>
         </w:rPr>
-        <w:t xml:space="preserve"> filtering criteria – “</w:t>
-      </w:r>
-      <w:r>
-        <w:rPr>
-          <w:rFonts w:ascii="Times New Roman" w:hAnsi="Times New Roman" w:cs="Times New Roman"/>
-          <w:sz w:val="28"/>
-          <w:szCs w:val="28"/>
-        </w:rPr>
-        <w:t>less</w:t>
-      </w:r>
-      <w:r>
-        <w:rPr>
-          <w:rFonts w:ascii="Times New Roman" w:hAnsi="Times New Roman" w:cs="Times New Roman"/>
-          <w:sz w:val="28"/>
-          <w:szCs w:val="28"/>
-        </w:rPr>
-        <w:t xml:space="preserve"> than”</w:t>
+        <w:t xml:space="preserve"> filtering criteria – “less than”</w:t>
       </w:r>
     </w:p>
     <w:p>
@@ -1426,23 +1304,7 @@
           <w:sz w:val="28"/>
           <w:szCs w:val="28"/>
         </w:rPr>
-        <w:t xml:space="preserve"> filtering criteria – “</w:t>
-      </w:r>
-      <w:r>
-        <w:rPr>
-          <w:rFonts w:ascii="Times New Roman" w:hAnsi="Times New Roman" w:cs="Times New Roman"/>
-          <w:sz w:val="28"/>
-          <w:szCs w:val="28"/>
-        </w:rPr>
-        <w:t>equal to</w:t>
-      </w:r>
-      <w:r>
-        <w:rPr>
-          <w:rFonts w:ascii="Times New Roman" w:hAnsi="Times New Roman" w:cs="Times New Roman"/>
-          <w:sz w:val="28"/>
-          <w:szCs w:val="28"/>
-        </w:rPr>
-        <w:t>”</w:t>
+        <w:t xml:space="preserve"> filtering criteria – “equal to”</w:t>
       </w:r>
     </w:p>
     <w:p>
@@ -1520,23 +1382,7 @@
           <w:sz w:val="28"/>
           <w:szCs w:val="28"/>
         </w:rPr>
-        <w:t>perform query to get numerical metrics – “</w:t>
-      </w:r>
-      <w:r>
-        <w:rPr>
-          <w:rFonts w:ascii="Times New Roman" w:hAnsi="Times New Roman" w:cs="Times New Roman"/>
-          <w:sz w:val="28"/>
-          <w:szCs w:val="28"/>
-        </w:rPr>
-        <w:t>min</w:t>
-      </w:r>
-      <w:r>
-        <w:rPr>
-          <w:rFonts w:ascii="Times New Roman" w:hAnsi="Times New Roman" w:cs="Times New Roman"/>
-          <w:sz w:val="28"/>
-          <w:szCs w:val="28"/>
-        </w:rPr>
-        <w:t>” statistical data</w:t>
+        <w:t>perform query to get numerical metrics – “min” statistical data</w:t>
       </w:r>
     </w:p>
     <w:p>
@@ -1575,23 +1421,7 @@
           <w:sz w:val="28"/>
           <w:szCs w:val="28"/>
         </w:rPr>
-        <w:t>perform query to get numerical metrics – “</w:t>
-      </w:r>
-      <w:r>
-        <w:rPr>
-          <w:rFonts w:ascii="Times New Roman" w:hAnsi="Times New Roman" w:cs="Times New Roman"/>
-          <w:sz w:val="28"/>
-          <w:szCs w:val="28"/>
-        </w:rPr>
-        <w:t>average</w:t>
-      </w:r>
-      <w:r>
-        <w:rPr>
-          <w:rFonts w:ascii="Times New Roman" w:hAnsi="Times New Roman" w:cs="Times New Roman"/>
-          <w:sz w:val="28"/>
-          <w:szCs w:val="28"/>
-        </w:rPr>
-        <w:t>” statistical data</w:t>
+        <w:t>perform query to get numerical metrics – “average” statistical data</w:t>
       </w:r>
     </w:p>
     <w:p>
@@ -1922,7 +1752,6 @@
         <w:tblStyle w:val="TableGrid"/>
         <w:tblpPr w:leftFromText="180" w:rightFromText="180" w:vertAnchor="text" w:horzAnchor="margin" w:tblpXSpec="center" w:tblpY="242"/>
         <w:tblW w:w="11515" w:type="dxa"/>
-        <w:tblInd w:w="0" w:type="dxa"/>
         <w:tblLook w:val="04A0" w:firstRow="1" w:lastRow="0" w:firstColumn="1" w:lastColumn="0" w:noHBand="0" w:noVBand="1"/>
       </w:tblPr>
       <w:tblGrid>
@@ -2088,15 +1917,7 @@
                 <w:sz w:val="28"/>
                 <w:szCs w:val="28"/>
               </w:rPr>
-              <w:t xml:space="preserve"> confirming to </w:t>
-            </w:r>
-            <w:r>
-              <w:rPr>
-                <w:rFonts w:ascii="Times New Roman" w:hAnsi="Times New Roman" w:cs="Times New Roman"/>
-                <w:sz w:val="28"/>
-                <w:szCs w:val="28"/>
-              </w:rPr>
-              <w:t>select the dataset</w:t>
+              <w:t xml:space="preserve"> confirming to select the dataset</w:t>
             </w:r>
           </w:p>
         </w:tc>
@@ -3158,7 +2979,6 @@
         <w:tblStyle w:val="TableGrid"/>
         <w:tblpPr w:leftFromText="180" w:rightFromText="180" w:vertAnchor="text" w:horzAnchor="margin" w:tblpXSpec="center" w:tblpY="242"/>
         <w:tblW w:w="11515" w:type="dxa"/>
-        <w:tblInd w:w="0" w:type="dxa"/>
         <w:tblLook w:val="04A0" w:firstRow="1" w:lastRow="0" w:firstColumn="1" w:lastColumn="0" w:noHBand="0" w:noVBand="1"/>
       </w:tblPr>
       <w:tblGrid>
@@ -4069,15 +3889,7 @@
                 <w:sz w:val="28"/>
                 <w:szCs w:val="28"/>
               </w:rPr>
-              <w:t xml:space="preserve">The user selects </w:t>
-            </w:r>
-            <w:r>
-              <w:rPr>
-                <w:rFonts w:ascii="Times New Roman" w:hAnsi="Times New Roman" w:cs="Times New Roman"/>
-                <w:sz w:val="28"/>
-                <w:szCs w:val="28"/>
-              </w:rPr>
-              <w:t>the columns to be displayed</w:t>
+              <w:t>The user selects the columns to be displayed</w:t>
             </w:r>
           </w:p>
           <w:p>
@@ -4468,7 +4280,6 @@
         <w:tblStyle w:val="TableGrid"/>
         <w:tblpPr w:leftFromText="180" w:rightFromText="180" w:vertAnchor="text" w:horzAnchor="margin" w:tblpXSpec="center" w:tblpY="242"/>
         <w:tblW w:w="11515" w:type="dxa"/>
-        <w:tblInd w:w="0" w:type="dxa"/>
         <w:tblLook w:val="04A0" w:firstRow="1" w:lastRow="0" w:firstColumn="1" w:lastColumn="0" w:noHBand="0" w:noVBand="1"/>
       </w:tblPr>
       <w:tblGrid>
@@ -4539,39 +4350,7 @@
                 <w:sz w:val="28"/>
                 <w:szCs w:val="28"/>
               </w:rPr>
-              <w:t xml:space="preserve">Selecting the </w:t>
-            </w:r>
-            <w:r>
-              <w:rPr>
-                <w:rFonts w:ascii="Times New Roman" w:hAnsi="Times New Roman" w:cs="Times New Roman"/>
-                <w:sz w:val="28"/>
-                <w:szCs w:val="28"/>
-              </w:rPr>
-              <w:t>rows to be displayed</w:t>
-            </w:r>
-            <w:r>
-              <w:rPr>
-                <w:rFonts w:ascii="Times New Roman" w:hAnsi="Times New Roman" w:cs="Times New Roman"/>
-                <w:sz w:val="28"/>
-                <w:szCs w:val="28"/>
-              </w:rPr>
-              <w:t xml:space="preserve"> – </w:t>
-            </w:r>
-            <w:r>
-              <w:rPr>
-                <w:rFonts w:ascii="Times New Roman" w:hAnsi="Times New Roman" w:cs="Times New Roman"/>
-                <w:sz w:val="28"/>
-                <w:szCs w:val="28"/>
-              </w:rPr>
-              <w:t>row</w:t>
-            </w:r>
-            <w:r>
-              <w:rPr>
-                <w:rFonts w:ascii="Times New Roman" w:hAnsi="Times New Roman" w:cs="Times New Roman"/>
-                <w:sz w:val="28"/>
-                <w:szCs w:val="28"/>
-              </w:rPr>
-              <w:t xml:space="preserve"> filtering</w:t>
+              <w:t>Selecting the rows to be displayed – row filtering</w:t>
             </w:r>
           </w:p>
         </w:tc>
@@ -4635,15 +4414,7 @@
                 <w:sz w:val="28"/>
                 <w:szCs w:val="28"/>
               </w:rPr>
-              <w:t xml:space="preserve">User </w:t>
-            </w:r>
-            <w:r>
-              <w:rPr>
-                <w:rFonts w:ascii="Times New Roman" w:hAnsi="Times New Roman" w:cs="Times New Roman"/>
-                <w:sz w:val="28"/>
-                <w:szCs w:val="28"/>
-              </w:rPr>
-              <w:t>selecting the row filtering criteria</w:t>
+              <w:t>User selecting the row filtering criteria</w:t>
             </w:r>
           </w:p>
         </w:tc>
@@ -5606,7 +5377,6 @@
         <w:tblStyle w:val="TableGrid"/>
         <w:tblpPr w:leftFromText="180" w:rightFromText="180" w:vertAnchor="text" w:horzAnchor="margin" w:tblpXSpec="center" w:tblpY="242"/>
         <w:tblW w:w="11515" w:type="dxa"/>
-        <w:tblInd w:w="0" w:type="dxa"/>
         <w:tblLook w:val="04A0" w:firstRow="1" w:lastRow="0" w:firstColumn="1" w:lastColumn="0" w:noHBand="0" w:noVBand="1"/>
       </w:tblPr>
       <w:tblGrid>
@@ -5816,6 +5586,14 @@
                 <w:szCs w:val="28"/>
               </w:rPr>
             </w:pPr>
+            <w:r>
+              <w:rPr>
+                <w:rFonts w:ascii="Times New Roman" w:hAnsi="Times New Roman" w:cs="Times New Roman"/>
+                <w:sz w:val="28"/>
+                <w:szCs w:val="28"/>
+              </w:rPr>
+              <w:t xml:space="preserve">The user selects the type of chart to be displayed. The user then chooses a feature or column to be used as the data for the chart. When the user click the ‘Display Chart’ button, their graph will appear below. </w:t>
+            </w:r>
           </w:p>
         </w:tc>
       </w:tr>
@@ -6059,13 +5837,72 @@
           </w:tcPr>
           <w:p>
             <w:pPr>
-              <w:jc w:val="both"/>
-              <w:rPr>
-                <w:rFonts w:ascii="Times New Roman" w:hAnsi="Times New Roman" w:cs="Times New Roman"/>
-                <w:sz w:val="28"/>
-                <w:szCs w:val="28"/>
-              </w:rPr>
-            </w:pPr>
+              <w:pStyle w:val="ListParagraph"/>
+              <w:numPr>
+                <w:ilvl w:val="0"/>
+                <w:numId w:val="18"/>
+              </w:numPr>
+              <w:jc w:val="both"/>
+              <w:rPr>
+                <w:rFonts w:ascii="Times New Roman" w:hAnsi="Times New Roman" w:cs="Times New Roman"/>
+                <w:sz w:val="28"/>
+                <w:szCs w:val="28"/>
+              </w:rPr>
+            </w:pPr>
+            <w:r>
+              <w:rPr>
+                <w:rFonts w:ascii="Times New Roman" w:hAnsi="Times New Roman" w:cs="Times New Roman"/>
+                <w:sz w:val="28"/>
+                <w:szCs w:val="28"/>
+              </w:rPr>
+              <w:t>The data set must be loaded</w:t>
+            </w:r>
+          </w:p>
+          <w:p>
+            <w:pPr>
+              <w:pStyle w:val="ListParagraph"/>
+              <w:numPr>
+                <w:ilvl w:val="0"/>
+                <w:numId w:val="18"/>
+              </w:numPr>
+              <w:jc w:val="both"/>
+              <w:rPr>
+                <w:rFonts w:ascii="Times New Roman" w:hAnsi="Times New Roman" w:cs="Times New Roman"/>
+                <w:sz w:val="28"/>
+                <w:szCs w:val="28"/>
+              </w:rPr>
+            </w:pPr>
+            <w:r>
+              <w:rPr>
+                <w:rFonts w:ascii="Times New Roman" w:hAnsi="Times New Roman" w:cs="Times New Roman"/>
+                <w:sz w:val="28"/>
+                <w:szCs w:val="28"/>
+              </w:rPr>
+              <w:t>At least one feature should be populated in the table</w:t>
+            </w:r>
+          </w:p>
+          <w:p>
+            <w:pPr>
+              <w:pStyle w:val="ListParagraph"/>
+              <w:numPr>
+                <w:ilvl w:val="0"/>
+                <w:numId w:val="18"/>
+              </w:numPr>
+              <w:jc w:val="both"/>
+              <w:rPr>
+                <w:rFonts w:ascii="Times New Roman" w:hAnsi="Times New Roman" w:cs="Times New Roman"/>
+                <w:sz w:val="28"/>
+                <w:szCs w:val="28"/>
+              </w:rPr>
+            </w:pPr>
+            <w:r>
+              <w:rPr>
+                <w:rFonts w:ascii="Times New Roman" w:hAnsi="Times New Roman" w:cs="Times New Roman"/>
+                <w:sz w:val="28"/>
+                <w:szCs w:val="28"/>
+              </w:rPr>
+              <w:t>There should exist at least 1 row in the table</w:t>
+            </w:r>
           </w:p>
         </w:tc>
       </w:tr>
@@ -6284,14 +6121,71 @@
           <w:p>
             <w:pPr>
               <w:pStyle w:val="ListParagraph"/>
-              <w:ind w:left="696"/>
-              <w:jc w:val="both"/>
-              <w:rPr>
-                <w:rFonts w:ascii="Times New Roman" w:hAnsi="Times New Roman" w:cs="Times New Roman"/>
-                <w:sz w:val="28"/>
-                <w:szCs w:val="28"/>
-              </w:rPr>
-            </w:pPr>
+              <w:numPr>
+                <w:ilvl w:val="0"/>
+                <w:numId w:val="20"/>
+              </w:numPr>
+              <w:jc w:val="both"/>
+              <w:rPr>
+                <w:rFonts w:ascii="Times New Roman" w:hAnsi="Times New Roman" w:cs="Times New Roman"/>
+                <w:sz w:val="28"/>
+                <w:szCs w:val="28"/>
+              </w:rPr>
+            </w:pPr>
+            <w:r>
+              <w:rPr>
+                <w:rFonts w:ascii="Times New Roman" w:hAnsi="Times New Roman" w:cs="Times New Roman"/>
+                <w:sz w:val="28"/>
+                <w:szCs w:val="28"/>
+              </w:rPr>
+              <w:t>User selects chart type from the dropdown menu</w:t>
+            </w:r>
+          </w:p>
+          <w:p>
+            <w:pPr>
+              <w:pStyle w:val="ListParagraph"/>
+              <w:numPr>
+                <w:ilvl w:val="0"/>
+                <w:numId w:val="20"/>
+              </w:numPr>
+              <w:jc w:val="both"/>
+              <w:rPr>
+                <w:rFonts w:ascii="Times New Roman" w:hAnsi="Times New Roman" w:cs="Times New Roman"/>
+                <w:sz w:val="28"/>
+                <w:szCs w:val="28"/>
+              </w:rPr>
+            </w:pPr>
+            <w:r>
+              <w:rPr>
+                <w:rFonts w:ascii="Times New Roman" w:hAnsi="Times New Roman" w:cs="Times New Roman"/>
+                <w:sz w:val="28"/>
+                <w:szCs w:val="28"/>
+              </w:rPr>
+              <w:t>User selects the specific feature from the dropdown menu</w:t>
+            </w:r>
+          </w:p>
+          <w:p>
+            <w:pPr>
+              <w:pStyle w:val="ListParagraph"/>
+              <w:numPr>
+                <w:ilvl w:val="0"/>
+                <w:numId w:val="20"/>
+              </w:numPr>
+              <w:jc w:val="both"/>
+              <w:rPr>
+                <w:rFonts w:ascii="Times New Roman" w:hAnsi="Times New Roman" w:cs="Times New Roman"/>
+                <w:sz w:val="28"/>
+                <w:szCs w:val="28"/>
+              </w:rPr>
+            </w:pPr>
+            <w:r>
+              <w:rPr>
+                <w:rFonts w:ascii="Times New Roman" w:hAnsi="Times New Roman" w:cs="Times New Roman"/>
+                <w:sz w:val="28"/>
+                <w:szCs w:val="28"/>
+              </w:rPr>
+              <w:t>User clicks on the Display Chart button</w:t>
+            </w:r>
           </w:p>
           <w:p>
             <w:pPr>
@@ -6330,15 +6224,99 @@
           </w:tcPr>
           <w:p>
             <w:pPr>
-              <w:pStyle w:val="ListParagraph"/>
-              <w:ind w:left="696"/>
-              <w:jc w:val="both"/>
-              <w:rPr>
-                <w:rFonts w:ascii="Times New Roman" w:hAnsi="Times New Roman" w:cs="Times New Roman"/>
-                <w:sz w:val="28"/>
-                <w:szCs w:val="28"/>
-              </w:rPr>
-            </w:pPr>
+              <w:jc w:val="both"/>
+              <w:rPr>
+                <w:rFonts w:ascii="Times New Roman" w:hAnsi="Times New Roman" w:cs="Times New Roman"/>
+                <w:sz w:val="28"/>
+                <w:szCs w:val="28"/>
+              </w:rPr>
+            </w:pPr>
+          </w:p>
+          <w:p>
+            <w:pPr>
+              <w:jc w:val="both"/>
+              <w:rPr>
+                <w:rFonts w:ascii="Times New Roman" w:hAnsi="Times New Roman" w:cs="Times New Roman"/>
+                <w:sz w:val="28"/>
+                <w:szCs w:val="28"/>
+              </w:rPr>
+            </w:pPr>
+          </w:p>
+          <w:p>
+            <w:pPr>
+              <w:jc w:val="both"/>
+              <w:rPr>
+                <w:rFonts w:ascii="Times New Roman" w:hAnsi="Times New Roman" w:cs="Times New Roman"/>
+                <w:sz w:val="28"/>
+                <w:szCs w:val="28"/>
+              </w:rPr>
+            </w:pPr>
+          </w:p>
+          <w:p>
+            <w:pPr>
+              <w:jc w:val="both"/>
+              <w:rPr>
+                <w:rFonts w:ascii="Times New Roman" w:hAnsi="Times New Roman" w:cs="Times New Roman"/>
+                <w:sz w:val="28"/>
+                <w:szCs w:val="28"/>
+              </w:rPr>
+            </w:pPr>
+          </w:p>
+          <w:p>
+            <w:pPr>
+              <w:jc w:val="both"/>
+              <w:rPr>
+                <w:rFonts w:ascii="Times New Roman" w:hAnsi="Times New Roman" w:cs="Times New Roman"/>
+                <w:sz w:val="28"/>
+                <w:szCs w:val="28"/>
+              </w:rPr>
+            </w:pPr>
+          </w:p>
+          <w:p>
+            <w:pPr>
+              <w:pStyle w:val="ListParagraph"/>
+              <w:numPr>
+                <w:ilvl w:val="0"/>
+                <w:numId w:val="20"/>
+              </w:numPr>
+              <w:jc w:val="both"/>
+              <w:rPr>
+                <w:rFonts w:ascii="Times New Roman" w:hAnsi="Times New Roman" w:cs="Times New Roman"/>
+                <w:sz w:val="28"/>
+                <w:szCs w:val="28"/>
+              </w:rPr>
+            </w:pPr>
+            <w:r>
+              <w:rPr>
+                <w:rFonts w:ascii="Times New Roman" w:hAnsi="Times New Roman" w:cs="Times New Roman"/>
+                <w:sz w:val="28"/>
+                <w:szCs w:val="28"/>
+              </w:rPr>
+              <w:t>Checks and removes any previous charts</w:t>
+            </w:r>
+          </w:p>
+          <w:p>
+            <w:pPr>
+              <w:pStyle w:val="ListParagraph"/>
+              <w:numPr>
+                <w:ilvl w:val="0"/>
+                <w:numId w:val="20"/>
+              </w:numPr>
+              <w:jc w:val="both"/>
+              <w:rPr>
+                <w:rFonts w:ascii="Times New Roman" w:hAnsi="Times New Roman" w:cs="Times New Roman"/>
+                <w:sz w:val="28"/>
+                <w:szCs w:val="28"/>
+              </w:rPr>
+            </w:pPr>
+            <w:r>
+              <w:rPr>
+                <w:rFonts w:ascii="Times New Roman" w:hAnsi="Times New Roman" w:cs="Times New Roman"/>
+                <w:sz w:val="28"/>
+                <w:szCs w:val="28"/>
+              </w:rPr>
+              <w:t>New chart is displayed</w:t>
+            </w:r>
           </w:p>
         </w:tc>
       </w:tr>
@@ -6417,14 +6395,25 @@
           <w:p>
             <w:pPr>
               <w:pStyle w:val="ListParagraph"/>
-              <w:ind w:left="-24"/>
-              <w:jc w:val="both"/>
-              <w:rPr>
-                <w:rFonts w:ascii="Times New Roman" w:hAnsi="Times New Roman" w:cs="Times New Roman"/>
-                <w:sz w:val="28"/>
-                <w:szCs w:val="28"/>
-              </w:rPr>
-            </w:pPr>
+              <w:numPr>
+                <w:ilvl w:val="0"/>
+                <w:numId w:val="20"/>
+              </w:numPr>
+              <w:jc w:val="both"/>
+              <w:rPr>
+                <w:rFonts w:ascii="Times New Roman" w:hAnsi="Times New Roman" w:cs="Times New Roman"/>
+                <w:sz w:val="28"/>
+                <w:szCs w:val="28"/>
+              </w:rPr>
+            </w:pPr>
+            <w:r>
+              <w:rPr>
+                <w:rFonts w:ascii="Times New Roman" w:hAnsi="Times New Roman" w:cs="Times New Roman"/>
+                <w:sz w:val="28"/>
+                <w:szCs w:val="28"/>
+              </w:rPr>
+              <w:t>The dataset is corrupt or in the wrong format thus failing to populate the feature list in the dropdown menu</w:t>
+            </w:r>
           </w:p>
         </w:tc>
       </w:tr>
@@ -6720,7 +6709,6 @@
         <w:tblStyle w:val="TableGrid"/>
         <w:tblpPr w:leftFromText="180" w:rightFromText="180" w:vertAnchor="text" w:horzAnchor="margin" w:tblpXSpec="center" w:tblpY="242"/>
         <w:tblW w:w="11515" w:type="dxa"/>
-        <w:tblInd w:w="0" w:type="dxa"/>
         <w:tblLook w:val="04A0" w:firstRow="1" w:lastRow="0" w:firstColumn="1" w:lastColumn="0" w:noHBand="0" w:noVBand="1"/>
       </w:tblPr>
       <w:tblGrid>
@@ -6757,7 +6745,6 @@
                 <w:sz w:val="28"/>
                 <w:szCs w:val="28"/>
               </w:rPr>
-              <w:lastRenderedPageBreak/>
               <w:t>Use Case Name:</w:t>
             </w:r>
           </w:p>
@@ -7850,7 +7837,6 @@
           <w:sz w:val="32"/>
           <w:szCs w:val="32"/>
         </w:rPr>
-        <w:lastRenderedPageBreak/>
         <w:t>Activity Diagrams</w:t>
       </w:r>
     </w:p>
@@ -7879,10 +7865,10 @@
             <v:path o:extrusionok="f" gradientshapeok="t" o:connecttype="rect"/>
             <o:lock v:ext="edit" aspectratio="t"/>
           </v:shapetype>
-          <v:shape id="_x0000_i1025" type="#_x0000_t75" style="width:467.7pt;height:417.6pt" o:ole="">
+          <v:shape id="_x0000_i1025" type="#_x0000_t75" style="width:468pt;height:418pt" o:ole="">
             <v:imagedata r:id="rId8" o:title=""/>
           </v:shape>
-          <o:OLEObject Type="Embed" ProgID="Visio.Drawing.15" ShapeID="_x0000_i1025" DrawAspect="Content" ObjectID="_1586146757" r:id="rId9"/>
+          <o:OLEObject Type="Embed" ProgID="Visio.Drawing.15" ShapeID="_x0000_i1025" DrawAspect="Content" ObjectID="_1586290875" r:id="rId9"/>
         </w:object>
       </w:r>
     </w:p>
@@ -7902,22 +7888,82 @@
       </w:pPr>
       <w:r>
         <w:object w:dxaOrig="11821" w:dyaOrig="15352" w14:anchorId="7AED884E">
-          <v:shape id="_x0000_i1028" type="#_x0000_t75" style="width:467.7pt;height:607.3pt" o:ole="">
+          <v:shape id="_x0000_i1026" type="#_x0000_t75" style="width:468pt;height:607pt" o:ole="">
             <v:imagedata r:id="rId10" o:title=""/>
           </v:shape>
-          <o:OLEObject Type="Embed" ProgID="Visio.Drawing.15" ShapeID="_x0000_i1028" DrawAspect="Content" ObjectID="_1586146758" r:id="rId11"/>
+          <o:OLEObject Type="Embed" ProgID="Visio.Drawing.15" ShapeID="_x0000_i1026" DrawAspect="Content" ObjectID="_1586290876" r:id="rId11"/>
         </w:object>
       </w:r>
-    </w:p>
-    <w:p>
-      <w:pPr>
-        <w:jc w:val="both"/>
+      <w:r>
+        <w:rPr>
+          <w:noProof/>
+        </w:rPr>
+        <w:drawing>
+          <wp:inline distT="0" distB="0" distL="0" distR="0" wp14:anchorId="572E3517" wp14:editId="4F7DC72E">
+            <wp:extent cx="3632200" cy="7137400"/>
+            <wp:effectExtent l="0" t="0" r="0" b="0"/>
+            <wp:docPr id="5" name="Picture 5" descr="../../../../../../Desktop/Screen%20Shot%202018-04-26%20at%2011."/>
+            <wp:cNvGraphicFramePr>
+              <a:graphicFrameLocks xmlns:a="http://schemas.openxmlformats.org/drawingml/2006/main" noChangeAspect="1"/>
+            </wp:cNvGraphicFramePr>
+            <a:graphic xmlns:a="http://schemas.openxmlformats.org/drawingml/2006/main">
+              <a:graphicData uri="http://schemas.openxmlformats.org/drawingml/2006/picture">
+                <pic:pic xmlns:pic="http://schemas.openxmlformats.org/drawingml/2006/picture">
+                  <pic:nvPicPr>
+                    <pic:cNvPr id="0" name="Picture 16" descr="../../../../../../Desktop/Screen%20Shot%202018-04-26%20at%2011."/>
+                    <pic:cNvPicPr>
+                      <a:picLocks noChangeAspect="1" noChangeArrowheads="1"/>
+                    </pic:cNvPicPr>
+                  </pic:nvPicPr>
+                  <pic:blipFill>
+                    <a:blip r:embed="rId12">
+                      <a:extLst>
+                        <a:ext uri="{28A0092B-C50C-407E-A947-70E740481C1C}">
+                          <a14:useLocalDpi xmlns:a14="http://schemas.microsoft.com/office/drawing/2010/main" val="0"/>
+                        </a:ext>
+                      </a:extLst>
+                    </a:blip>
+                    <a:srcRect/>
+                    <a:stretch>
+                      <a:fillRect/>
+                    </a:stretch>
+                  </pic:blipFill>
+                  <pic:spPr bwMode="auto">
+                    <a:xfrm>
+                      <a:off x="0" y="0"/>
+                      <a:ext cx="3632200" cy="7137400"/>
+                    </a:xfrm>
+                    <a:prstGeom prst="rect">
+                      <a:avLst/>
+                    </a:prstGeom>
+                    <a:noFill/>
+                    <a:ln>
+                      <a:noFill/>
+                    </a:ln>
+                  </pic:spPr>
+                </pic:pic>
+              </a:graphicData>
+            </a:graphic>
+          </wp:inline>
+        </w:drawing>
+      </w:r>
+    </w:p>
+    <w:p>
+      <w:pPr>
         <w:rPr>
           <w:rFonts w:ascii="Times New Roman" w:hAnsi="Times New Roman" w:cs="Times New Roman"/>
           <w:sz w:val="32"/>
           <w:szCs w:val="32"/>
         </w:rPr>
       </w:pPr>
+      <w:r>
+        <w:rPr>
+          <w:rFonts w:ascii="Times New Roman" w:hAnsi="Times New Roman" w:cs="Times New Roman"/>
+          <w:sz w:val="32"/>
+          <w:szCs w:val="32"/>
+        </w:rPr>
+        <w:br w:type="page"/>
+      </w:r>
     </w:p>
     <w:p>
       <w:pPr>
@@ -7949,21 +7995,36 @@
           <w:sz w:val="32"/>
           <w:szCs w:val="32"/>
         </w:rPr>
-        <w:t>Sequence</w:t>
+        <w:t>Sequence Diagrams</w:t>
       </w:r>
-      <w:r>
+    </w:p>
+    <w:p>
+      <w:pPr>
+        <w:pStyle w:val="ListParagraph"/>
+        <w:ind w:left="0"/>
+        <w:jc w:val="both"/>
         <w:rPr>
           <w:rFonts w:ascii="Times New Roman" w:hAnsi="Times New Roman" w:cs="Times New Roman"/>
           <w:sz w:val="32"/>
           <w:szCs w:val="32"/>
         </w:rPr>
-        <w:t xml:space="preserve"> Diagrams</w:t>
+      </w:pPr>
+    </w:p>
+    <w:p>
+      <w:pPr>
+        <w:jc w:val="both"/>
+      </w:pPr>
+      <w:r>
+        <w:object w:dxaOrig="8991" w:dyaOrig="4421" w14:anchorId="0893FE7A">
+          <v:shape id="_x0000_i1027" type="#_x0000_t75" style="width:450pt;height:221pt" o:ole="">
+            <v:imagedata r:id="rId13" o:title=""/>
+          </v:shape>
+          <o:OLEObject Type="Embed" ProgID="Visio.Drawing.15" ShapeID="_x0000_i1027" DrawAspect="Content" ObjectID="_1586290877" r:id="rId14"/>
+        </w:object>
       </w:r>
     </w:p>
     <w:p>
       <w:pPr>
-        <w:pStyle w:val="ListParagraph"/>
-        <w:ind w:left="0"/>
         <w:jc w:val="both"/>
         <w:rPr>
           <w:rFonts w:ascii="Times New Roman" w:hAnsi="Times New Roman" w:cs="Times New Roman"/>
@@ -7975,41 +8036,18 @@
     <w:p>
       <w:pPr>
         <w:jc w:val="both"/>
-      </w:pPr>
-      <w:r>
-        <w:object w:dxaOrig="8991" w:dyaOrig="4421" w14:anchorId="0893FE7A">
-          <v:shape id="_x0000_i1046" type="#_x0000_t75" style="width:449.55pt;height:221pt" o:ole="">
-            <v:imagedata r:id="rId12" o:title=""/>
-          </v:shape>
-          <o:OLEObject Type="Embed" ProgID="Visio.Drawing.15" ShapeID="_x0000_i1046" DrawAspect="Content" ObjectID="_1586146759" r:id="rId13"/>
-        </w:object>
-      </w:r>
-    </w:p>
-    <w:p>
-      <w:pPr>
-        <w:jc w:val="both"/>
         <w:rPr>
           <w:rFonts w:ascii="Times New Roman" w:hAnsi="Times New Roman" w:cs="Times New Roman"/>
           <w:sz w:val="32"/>
           <w:szCs w:val="32"/>
         </w:rPr>
       </w:pPr>
-    </w:p>
-    <w:p>
-      <w:pPr>
-        <w:jc w:val="both"/>
-        <w:rPr>
-          <w:rFonts w:ascii="Times New Roman" w:hAnsi="Times New Roman" w:cs="Times New Roman"/>
-          <w:sz w:val="32"/>
-          <w:szCs w:val="32"/>
-        </w:rPr>
-      </w:pPr>
       <w:r>
         <w:object w:dxaOrig="8991" w:dyaOrig="6086" w14:anchorId="31E00A73">
-          <v:shape id="_x0000_i1049" type="#_x0000_t75" style="width:449.55pt;height:304.3pt" o:ole="">
-            <v:imagedata r:id="rId14" o:title=""/>
+          <v:shape id="_x0000_i1028" type="#_x0000_t75" style="width:450pt;height:304pt" o:ole="">
+            <v:imagedata r:id="rId15" o:title=""/>
           </v:shape>
-          <o:OLEObject Type="Embed" ProgID="Visio.Drawing.15" ShapeID="_x0000_i1049" DrawAspect="Content" ObjectID="_1586146760" r:id="rId15"/>
+          <o:OLEObject Type="Embed" ProgID="Visio.Drawing.15" ShapeID="_x0000_i1028" DrawAspect="Content" ObjectID="_1586290878" r:id="rId16"/>
         </w:object>
       </w:r>
     </w:p>
@@ -8057,6 +8095,64 @@
           <w:szCs w:val="32"/>
         </w:rPr>
       </w:pPr>
+      <w:bookmarkStart w:id="0" w:name="_GoBack"/>
+      <w:r>
+        <w:rPr>
+          <w:rFonts w:ascii="Times New Roman" w:hAnsi="Times New Roman" w:cs="Times New Roman"/>
+          <w:noProof/>
+          <w:sz w:val="32"/>
+          <w:szCs w:val="32"/>
+        </w:rPr>
+        <w:drawing>
+          <wp:inline distT="0" distB="0" distL="0" distR="0" wp14:anchorId="69BEC016" wp14:editId="55DC0E7B">
+            <wp:extent cx="2451100" cy="4127500"/>
+            <wp:effectExtent l="0" t="0" r="12700" b="12700"/>
+            <wp:docPr id="6" name="Picture 6" descr="../../../../../../Desktop/Screen%20Shot%202018-04-26%20at%2011."/>
+            <wp:cNvGraphicFramePr>
+              <a:graphicFrameLocks xmlns:a="http://schemas.openxmlformats.org/drawingml/2006/main" noChangeAspect="1"/>
+            </wp:cNvGraphicFramePr>
+            <a:graphic xmlns:a="http://schemas.openxmlformats.org/drawingml/2006/main">
+              <a:graphicData uri="http://schemas.openxmlformats.org/drawingml/2006/picture">
+                <pic:pic xmlns:pic="http://schemas.openxmlformats.org/drawingml/2006/picture">
+                  <pic:nvPicPr>
+                    <pic:cNvPr id="0" name="Picture 17" descr="../../../../../../Desktop/Screen%20Shot%202018-04-26%20at%2011."/>
+                    <pic:cNvPicPr>
+                      <a:picLocks noChangeAspect="1" noChangeArrowheads="1"/>
+                    </pic:cNvPicPr>
+                  </pic:nvPicPr>
+                  <pic:blipFill>
+                    <a:blip r:embed="rId17">
+                      <a:extLst>
+                        <a:ext uri="{28A0092B-C50C-407E-A947-70E740481C1C}">
+                          <a14:useLocalDpi xmlns:a14="http://schemas.microsoft.com/office/drawing/2010/main" val="0"/>
+                        </a:ext>
+                      </a:extLst>
+                    </a:blip>
+                    <a:srcRect/>
+                    <a:stretch>
+                      <a:fillRect/>
+                    </a:stretch>
+                  </pic:blipFill>
+                  <pic:spPr bwMode="auto">
+                    <a:xfrm>
+                      <a:off x="0" y="0"/>
+                      <a:ext cx="2451100" cy="4127500"/>
+                    </a:xfrm>
+                    <a:prstGeom prst="rect">
+                      <a:avLst/>
+                    </a:prstGeom>
+                    <a:noFill/>
+                    <a:ln>
+                      <a:noFill/>
+                    </a:ln>
+                  </pic:spPr>
+                </pic:pic>
+              </a:graphicData>
+            </a:graphic>
+          </wp:inline>
+        </w:drawing>
+      </w:r>
+      <w:bookmarkEnd w:id="0"/>
     </w:p>
     <w:p>
       <w:pPr>
@@ -8064,10 +8160,10 @@
       </w:pPr>
       <w:r>
         <w:object w:dxaOrig="10732" w:dyaOrig="6562" w14:anchorId="2C8FD0AF">
-          <v:shape id="_x0000_i1057" type="#_x0000_t75" style="width:467.7pt;height:286.1pt" o:ole="">
-            <v:imagedata r:id="rId16" o:title=""/>
+          <v:shape id="_x0000_i1029" type="#_x0000_t75" style="width:468pt;height:286pt" o:ole="">
+            <v:imagedata r:id="rId18" o:title=""/>
           </v:shape>
-          <o:OLEObject Type="Embed" ProgID="Visio.Drawing.15" ShapeID="_x0000_i1057" DrawAspect="Content" ObjectID="_1586146761" r:id="rId17"/>
+          <o:OLEObject Type="Embed" ProgID="Visio.Drawing.15" ShapeID="_x0000_i1029" DrawAspect="Content" ObjectID="_1586290879" r:id="rId19"/>
         </w:object>
       </w:r>
     </w:p>
@@ -8092,10 +8188,10 @@
       </w:pPr>
       <w:r>
         <w:object w:dxaOrig="9442" w:dyaOrig="5247" w14:anchorId="1C478203">
-          <v:shape id="_x0000_i1059" type="#_x0000_t75" style="width:467.7pt;height:259.85pt" o:ole="">
-            <v:imagedata r:id="rId18" o:title=""/>
+          <v:shape id="_x0000_i1030" type="#_x0000_t75" style="width:468pt;height:260pt" o:ole="">
+            <v:imagedata r:id="rId20" o:title=""/>
           </v:shape>
-          <o:OLEObject Type="Embed" ProgID="Visio.Drawing.15" ShapeID="_x0000_i1059" DrawAspect="Content" ObjectID="_1586146762" r:id="rId19"/>
+          <o:OLEObject Type="Embed" ProgID="Visio.Drawing.15" ShapeID="_x0000_i1030" DrawAspect="Content" ObjectID="_1586290880" r:id="rId21"/>
         </w:object>
       </w:r>
     </w:p>
@@ -8120,7 +8216,6 @@
           <w:sz w:val="32"/>
           <w:szCs w:val="32"/>
         </w:rPr>
-        <w:lastRenderedPageBreak/>
         <w:t>Analysis</w:t>
       </w:r>
       <w:r>
@@ -8129,33 +8224,71 @@
           <w:sz w:val="32"/>
           <w:szCs w:val="32"/>
         </w:rPr>
-        <w:t xml:space="preserve"> Model Class</w:t>
+        <w:t xml:space="preserve"> Model Class Diagram</w:t>
       </w:r>
-      <w:r>
+    </w:p>
+    <w:p>
+      <w:pPr>
+        <w:jc w:val="both"/>
         <w:rPr>
           <w:rFonts w:ascii="Times New Roman" w:hAnsi="Times New Roman" w:cs="Times New Roman"/>
           <w:sz w:val="32"/>
           <w:szCs w:val="32"/>
         </w:rPr>
-        <w:t xml:space="preserve"> Diagram</w:t>
-      </w:r>
-    </w:p>
-    <w:p>
-      <w:pPr>
-        <w:jc w:val="both"/>
-        <w:rPr>
-          <w:rFonts w:ascii="Times New Roman" w:hAnsi="Times New Roman" w:cs="Times New Roman"/>
-          <w:sz w:val="32"/>
-          <w:szCs w:val="32"/>
-        </w:rPr>
       </w:pPr>
       <w:r>
-        <w:object w:dxaOrig="14439" w:dyaOrig="3557" w14:anchorId="16484C42">
-          <v:shape id="_x0000_i1061" type="#_x0000_t75" style="width:467.7pt;height:115.2pt" o:ole="">
-            <v:imagedata r:id="rId20" o:title=""/>
-          </v:shape>
-          <o:OLEObject Type="Embed" ProgID="Visio.Drawing.15" ShapeID="_x0000_i1061" DrawAspect="Content" ObjectID="_1586146763" r:id="rId21"/>
-        </w:object>
+        <w:rPr>
+          <w:noProof/>
+        </w:rPr>
+        <w:lastRenderedPageBreak/>
+        <w:drawing>
+          <wp:inline distT="0" distB="0" distL="0" distR="0" wp14:anchorId="2077BA52" wp14:editId="48E163D9">
+            <wp:extent cx="5943600" cy="1511300"/>
+            <wp:effectExtent l="0" t="0" r="0" b="12700"/>
+            <wp:docPr id="1" name="Picture 1" descr="../../../../../../Desktop/Screen%20Shot%202018-04-26%20at%2011."/>
+            <wp:cNvGraphicFramePr>
+              <a:graphicFrameLocks xmlns:a="http://schemas.openxmlformats.org/drawingml/2006/main" noChangeAspect="1"/>
+            </wp:cNvGraphicFramePr>
+            <a:graphic xmlns:a="http://schemas.openxmlformats.org/drawingml/2006/main">
+              <a:graphicData uri="http://schemas.openxmlformats.org/drawingml/2006/picture">
+                <pic:pic xmlns:pic="http://schemas.openxmlformats.org/drawingml/2006/picture">
+                  <pic:nvPicPr>
+                    <pic:cNvPr id="0" name="Picture 9" descr="../../../../../../Desktop/Screen%20Shot%202018-04-26%20at%2011."/>
+                    <pic:cNvPicPr>
+                      <a:picLocks noChangeAspect="1" noChangeArrowheads="1"/>
+                    </pic:cNvPicPr>
+                  </pic:nvPicPr>
+                  <pic:blipFill>
+                    <a:blip r:embed="rId22" cstate="print">
+                      <a:extLst>
+                        <a:ext uri="{28A0092B-C50C-407E-A947-70E740481C1C}">
+                          <a14:useLocalDpi xmlns:a14="http://schemas.microsoft.com/office/drawing/2010/main" val="0"/>
+                        </a:ext>
+                      </a:extLst>
+                    </a:blip>
+                    <a:srcRect/>
+                    <a:stretch>
+                      <a:fillRect/>
+                    </a:stretch>
+                  </pic:blipFill>
+                  <pic:spPr bwMode="auto">
+                    <a:xfrm>
+                      <a:off x="0" y="0"/>
+                      <a:ext cx="5943600" cy="1511300"/>
+                    </a:xfrm>
+                    <a:prstGeom prst="rect">
+                      <a:avLst/>
+                    </a:prstGeom>
+                    <a:noFill/>
+                    <a:ln>
+                      <a:noFill/>
+                    </a:ln>
+                  </pic:spPr>
+                </pic:pic>
+              </a:graphicData>
+            </a:graphic>
+          </wp:inline>
+        </w:drawing>
       </w:r>
     </w:p>
     <w:p>
@@ -8218,15 +8351,58 @@
         </w:rPr>
       </w:pPr>
       <w:r>
-        <w:object w:dxaOrig="14439" w:dyaOrig="6837" w14:anchorId="5A8D2739">
-          <v:shape id="_x0000_i1063" type="#_x0000_t75" style="width:467.7pt;height:221.65pt" o:ole="">
-            <v:imagedata r:id="rId22" o:title=""/>
-          </v:shape>
-          <o:OLEObject Type="Embed" ProgID="Visio.Drawing.15" ShapeID="_x0000_i1063" DrawAspect="Content" ObjectID="_1586146764" r:id="rId23"/>
-        </w:object>
+        <w:rPr>
+          <w:noProof/>
+        </w:rPr>
+        <w:drawing>
+          <wp:inline distT="0" distB="0" distL="0" distR="0" wp14:anchorId="2BC1EBE0" wp14:editId="77B65FEA">
+            <wp:extent cx="5943600" cy="3162300"/>
+            <wp:effectExtent l="0" t="0" r="0" b="12700"/>
+            <wp:docPr id="2" name="Picture 2" descr="../../../../../../Desktop/Screen%20Shot%202018-04-26%20at%2011."/>
+            <wp:cNvGraphicFramePr>
+              <a:graphicFrameLocks xmlns:a="http://schemas.openxmlformats.org/drawingml/2006/main" noChangeAspect="1"/>
+            </wp:cNvGraphicFramePr>
+            <a:graphic xmlns:a="http://schemas.openxmlformats.org/drawingml/2006/main">
+              <a:graphicData uri="http://schemas.openxmlformats.org/drawingml/2006/picture">
+                <pic:pic xmlns:pic="http://schemas.openxmlformats.org/drawingml/2006/picture">
+                  <pic:nvPicPr>
+                    <pic:cNvPr id="0" name="Picture 12" descr="../../../../../../Desktop/Screen%20Shot%202018-04-26%20at%2011."/>
+                    <pic:cNvPicPr>
+                      <a:picLocks noChangeAspect="1" noChangeArrowheads="1"/>
+                    </pic:cNvPicPr>
+                  </pic:nvPicPr>
+                  <pic:blipFill>
+                    <a:blip r:embed="rId23" cstate="print">
+                      <a:extLst>
+                        <a:ext uri="{28A0092B-C50C-407E-A947-70E740481C1C}">
+                          <a14:useLocalDpi xmlns:a14="http://schemas.microsoft.com/office/drawing/2010/main" val="0"/>
+                        </a:ext>
+                      </a:extLst>
+                    </a:blip>
+                    <a:srcRect/>
+                    <a:stretch>
+                      <a:fillRect/>
+                    </a:stretch>
+                  </pic:blipFill>
+                  <pic:spPr bwMode="auto">
+                    <a:xfrm>
+                      <a:off x="0" y="0"/>
+                      <a:ext cx="5943600" cy="3162300"/>
+                    </a:xfrm>
+                    <a:prstGeom prst="rect">
+                      <a:avLst/>
+                    </a:prstGeom>
+                    <a:noFill/>
+                    <a:ln>
+                      <a:noFill/>
+                    </a:ln>
+                  </pic:spPr>
+                </pic:pic>
+              </a:graphicData>
+            </a:graphic>
+          </wp:inline>
+        </w:drawing>
       </w:r>
-      <w:bookmarkStart w:id="0" w:name="_GoBack"/>
-      <w:bookmarkEnd w:id="0"/>
     </w:p>
     <w:p>
       <w:pPr>
@@ -8272,7 +8448,7 @@
 </file>
 
 <file path=word/endnotes.xml><?xml version="1.0" encoding="utf-8"?>
-<w:endnotes xmlns:wpc="http://schemas.microsoft.com/office/word/2010/wordprocessingCanvas" xmlns:cx="http://schemas.microsoft.com/office/drawing/2014/chartex" xmlns:cx1="http://schemas.microsoft.com/office/drawing/2015/9/8/chartex" xmlns:cx2="http://schemas.microsoft.com/office/drawing/2015/10/21/chartex" xmlns:cx3="http://schemas.microsoft.com/office/drawing/2016/5/9/chartex" xmlns:cx4="http://schemas.microsoft.com/office/drawing/2016/5/10/chartex" xmlns:cx5="http://schemas.microsoft.com/office/drawing/2016/5/11/chartex" xmlns:cx6="http://schemas.microsoft.com/office/drawing/2016/5/12/chartex" xmlns:cx7="http://schemas.microsoft.com/office/drawing/2016/5/13/chartex" xmlns:cx8="http://schemas.microsoft.com/office/drawing/2016/5/14/chartex" xmlns:mc="http://schemas.openxmlformats.org/markup-compatibility/2006" xmlns:aink="http://schemas.microsoft.com/office/drawing/2016/ink" xmlns:am3d="http://schemas.microsoft.com/office/drawing/2017/model3d" xmlns:o="urn:schemas-microsoft-com:office:office" xmlns:r="http://schemas.openxmlformats.org/officeDocument/2006/relationships" xmlns:m="http://schemas.openxmlformats.org/officeDocument/2006/math" xmlns:v="urn:schemas-microsoft-com:vml" xmlns:wp14="http://schemas.microsoft.com/office/word/2010/wordprocessingDrawing" xmlns:wp="http://schemas.openxmlformats.org/drawingml/2006/wordprocessingDrawing" xmlns:w10="urn:schemas-microsoft-com:office:word" xmlns:w="http://schemas.openxmlformats.org/wordprocessingml/2006/main" xmlns:w14="http://schemas.microsoft.com/office/word/2010/wordml" xmlns:w15="http://schemas.microsoft.com/office/word/2012/wordml" xmlns:w16cid="http://schemas.microsoft.com/office/word/2016/wordml/cid" xmlns:w16se="http://schemas.microsoft.com/office/word/2015/wordml/symex" xmlns:wpg="http://schemas.microsoft.com/office/word/2010/wordprocessingGroup" xmlns:wpi="http://schemas.microsoft.com/office/word/2010/wordprocessingInk" xmlns:wne="http://schemas.microsoft.com/office/word/2006/wordml" xmlns:wps="http://schemas.microsoft.com/office/word/2010/wordprocessingShape" mc:Ignorable="w14 w15 w16se w16cid wp14">
+<w:endnotes xmlns:wpc="http://schemas.microsoft.com/office/word/2010/wordprocessingCanvas" xmlns:mo="http://schemas.microsoft.com/office/mac/office/2008/main" xmlns:mc="http://schemas.openxmlformats.org/markup-compatibility/2006" xmlns:mv="urn:schemas-microsoft-com:mac:vml" xmlns:o="urn:schemas-microsoft-com:office:office" xmlns:r="http://schemas.openxmlformats.org/officeDocument/2006/relationships" xmlns:m="http://schemas.openxmlformats.org/officeDocument/2006/math" xmlns:v="urn:schemas-microsoft-com:vml" xmlns:wp14="http://schemas.microsoft.com/office/word/2010/wordprocessingDrawing" xmlns:wp="http://schemas.openxmlformats.org/drawingml/2006/wordprocessingDrawing" xmlns:w10="urn:schemas-microsoft-com:office:word" xmlns:w="http://schemas.openxmlformats.org/wordprocessingml/2006/main" xmlns:w14="http://schemas.microsoft.com/office/word/2010/wordml" xmlns:w15="http://schemas.microsoft.com/office/word/2012/wordml" xmlns:wpg="http://schemas.microsoft.com/office/word/2010/wordprocessingGroup" xmlns:wpi="http://schemas.microsoft.com/office/word/2010/wordprocessingInk" xmlns:wne="http://schemas.microsoft.com/office/word/2006/wordml" xmlns:wps="http://schemas.microsoft.com/office/word/2010/wordprocessingShape" mc:Ignorable="w14 w15 wp14">
   <w:endnote w:type="separator" w:id="-1">
     <w:p>
       <w:pPr>
@@ -8297,7 +8473,7 @@
 </file>
 
 <file path=word/footnotes.xml><?xml version="1.0" encoding="utf-8"?>
-<w:footnotes xmlns:wpc="http://schemas.microsoft.com/office/word/2010/wordprocessingCanvas" xmlns:cx="http://schemas.microsoft.com/office/drawing/2014/chartex" xmlns:cx1="http://schemas.microsoft.com/office/drawing/2015/9/8/chartex" xmlns:cx2="http://schemas.microsoft.com/office/drawing/2015/10/21/chartex" xmlns:cx3="http://schemas.microsoft.com/office/drawing/2016/5/9/chartex" xmlns:cx4="http://schemas.microsoft.com/office/drawing/2016/5/10/chartex" xmlns:cx5="http://schemas.microsoft.com/office/drawing/2016/5/11/chartex" xmlns:cx6="http://schemas.microsoft.com/office/drawing/2016/5/12/chartex" xmlns:cx7="http://schemas.microsoft.com/office/drawing/2016/5/13/chartex" xmlns:cx8="http://schemas.microsoft.com/office/drawing/2016/5/14/chartex" xmlns:mc="http://schemas.openxmlformats.org/markup-compatibility/2006" xmlns:aink="http://schemas.microsoft.com/office/drawing/2016/ink" xmlns:am3d="http://schemas.microsoft.com/office/drawing/2017/model3d" xmlns:o="urn:schemas-microsoft-com:office:office" xmlns:r="http://schemas.openxmlformats.org/officeDocument/2006/relationships" xmlns:m="http://schemas.openxmlformats.org/officeDocument/2006/math" xmlns:v="urn:schemas-microsoft-com:vml" xmlns:wp14="http://schemas.microsoft.com/office/word/2010/wordprocessingDrawing" xmlns:wp="http://schemas.openxmlformats.org/drawingml/2006/wordprocessingDrawing" xmlns:w10="urn:schemas-microsoft-com:office:word" xmlns:w="http://schemas.openxmlformats.org/wordprocessingml/2006/main" xmlns:w14="http://schemas.microsoft.com/office/word/2010/wordml" xmlns:w15="http://schemas.microsoft.com/office/word/2012/wordml" xmlns:w16cid="http://schemas.microsoft.com/office/word/2016/wordml/cid" xmlns:w16se="http://schemas.microsoft.com/office/word/2015/wordml/symex" xmlns:wpg="http://schemas.microsoft.com/office/word/2010/wordprocessingGroup" xmlns:wpi="http://schemas.microsoft.com/office/word/2010/wordprocessingInk" xmlns:wne="http://schemas.microsoft.com/office/word/2006/wordml" xmlns:wps="http://schemas.microsoft.com/office/word/2010/wordprocessingShape" mc:Ignorable="w14 w15 w16se w16cid wp14">
+<w:footnotes xmlns:wpc="http://schemas.microsoft.com/office/word/2010/wordprocessingCanvas" xmlns:mo="http://schemas.microsoft.com/office/mac/office/2008/main" xmlns:mc="http://schemas.openxmlformats.org/markup-compatibility/2006" xmlns:mv="urn:schemas-microsoft-com:mac:vml" xmlns:o="urn:schemas-microsoft-com:office:office" xmlns:r="http://schemas.openxmlformats.org/officeDocument/2006/relationships" xmlns:m="http://schemas.openxmlformats.org/officeDocument/2006/math" xmlns:v="urn:schemas-microsoft-com:vml" xmlns:wp14="http://schemas.microsoft.com/office/word/2010/wordprocessingDrawing" xmlns:wp="http://schemas.openxmlformats.org/drawingml/2006/wordprocessingDrawing" xmlns:w10="urn:schemas-microsoft-com:office:word" xmlns:w="http://schemas.openxmlformats.org/wordprocessingml/2006/main" xmlns:w14="http://schemas.microsoft.com/office/word/2010/wordml" xmlns:w15="http://schemas.microsoft.com/office/word/2012/wordml" xmlns:wpg="http://schemas.microsoft.com/office/word/2010/wordprocessingGroup" xmlns:wpi="http://schemas.microsoft.com/office/word/2010/wordprocessingInk" xmlns:wne="http://schemas.microsoft.com/office/word/2006/wordml" xmlns:wps="http://schemas.microsoft.com/office/word/2010/wordprocessingShape" mc:Ignorable="w14 w15 wp14">
   <w:footnote w:type="separator" w:id="-1">
     <w:p>
       <w:pPr>
@@ -8322,8 +8498,8 @@
 </file>
 
 <file path=word/numbering.xml><?xml version="1.0" encoding="utf-8"?>
-<w:numbering xmlns:wpc="http://schemas.microsoft.com/office/word/2010/wordprocessingCanvas" xmlns:cx="http://schemas.microsoft.com/office/drawing/2014/chartex" xmlns:cx1="http://schemas.microsoft.com/office/drawing/2015/9/8/chartex" xmlns:cx2="http://schemas.microsoft.com/office/drawing/2015/10/21/chartex" xmlns:cx3="http://schemas.microsoft.com/office/drawing/2016/5/9/chartex" xmlns:cx4="http://schemas.microsoft.com/office/drawing/2016/5/10/chartex" xmlns:cx5="http://schemas.microsoft.com/office/drawing/2016/5/11/chartex" xmlns:cx6="http://schemas.microsoft.com/office/drawing/2016/5/12/chartex" xmlns:cx7="http://schemas.microsoft.com/office/drawing/2016/5/13/chartex" xmlns:cx8="http://schemas.microsoft.com/office/drawing/2016/5/14/chartex" xmlns:mc="http://schemas.openxmlformats.org/markup-compatibility/2006" xmlns:aink="http://schemas.microsoft.com/office/drawing/2016/ink" xmlns:am3d="http://schemas.microsoft.com/office/drawing/2017/model3d" xmlns:o="urn:schemas-microsoft-com:office:office" xmlns:r="http://schemas.openxmlformats.org/officeDocument/2006/relationships" xmlns:m="http://schemas.openxmlformats.org/officeDocument/2006/math" xmlns:v="urn:schemas-microsoft-com:vml" xmlns:wp14="http://schemas.microsoft.com/office/word/2010/wordprocessingDrawing" xmlns:wp="http://schemas.openxmlformats.org/drawingml/2006/wordprocessingDrawing" xmlns:w10="urn:schemas-microsoft-com:office:word" xmlns:w="http://schemas.openxmlformats.org/wordprocessingml/2006/main" xmlns:w14="http://schemas.microsoft.com/office/word/2010/wordml" xmlns:w15="http://schemas.microsoft.com/office/word/2012/wordml" xmlns:w16cid="http://schemas.microsoft.com/office/word/2016/wordml/cid" xmlns:w16se="http://schemas.microsoft.com/office/word/2015/wordml/symex" xmlns:wpg="http://schemas.microsoft.com/office/word/2010/wordprocessingGroup" xmlns:wpi="http://schemas.microsoft.com/office/word/2010/wordprocessingInk" xmlns:wne="http://schemas.microsoft.com/office/word/2006/wordml" xmlns:wps="http://schemas.microsoft.com/office/word/2010/wordprocessingShape" mc:Ignorable="w14 w15 w16se w16cid wp14">
-  <w:abstractNum w:abstractNumId="0" w15:restartNumberingAfterBreak="0">
+<w:numbering xmlns:wpc="http://schemas.microsoft.com/office/word/2010/wordprocessingCanvas" xmlns:mo="http://schemas.microsoft.com/office/mac/office/2008/main" xmlns:mc="http://schemas.openxmlformats.org/markup-compatibility/2006" xmlns:mv="urn:schemas-microsoft-com:mac:vml" xmlns:o="urn:schemas-microsoft-com:office:office" xmlns:r="http://schemas.openxmlformats.org/officeDocument/2006/relationships" xmlns:m="http://schemas.openxmlformats.org/officeDocument/2006/math" xmlns:v="urn:schemas-microsoft-com:vml" xmlns:wp14="http://schemas.microsoft.com/office/word/2010/wordprocessingDrawing" xmlns:wp="http://schemas.openxmlformats.org/drawingml/2006/wordprocessingDrawing" xmlns:w10="urn:schemas-microsoft-com:office:word" xmlns:w="http://schemas.openxmlformats.org/wordprocessingml/2006/main" xmlns:w14="http://schemas.microsoft.com/office/word/2010/wordml" xmlns:w15="http://schemas.microsoft.com/office/word/2012/wordml" xmlns:wpg="http://schemas.microsoft.com/office/word/2010/wordprocessingGroup" xmlns:wpi="http://schemas.microsoft.com/office/word/2010/wordprocessingInk" xmlns:wne="http://schemas.microsoft.com/office/word/2006/wordml" xmlns:wps="http://schemas.microsoft.com/office/word/2010/wordprocessingShape" mc:Ignorable="w14 w15 wp14">
+  <w:abstractNum w:abstractNumId="0">
     <w:nsid w:val="021F7D8C"/>
     <w:multiLevelType w:val="hybridMultilevel"/>
     <w:tmpl w:val="B4BC0094"/>
@@ -8413,7 +8589,7 @@
       </w:pPr>
     </w:lvl>
   </w:abstractNum>
-  <w:abstractNum w:abstractNumId="1" w15:restartNumberingAfterBreak="0">
+  <w:abstractNum w:abstractNumId="1">
     <w:nsid w:val="039633B8"/>
     <w:multiLevelType w:val="hybridMultilevel"/>
     <w:tmpl w:val="CC6AA0CE"/>
@@ -8502,7 +8678,7 @@
       </w:pPr>
     </w:lvl>
   </w:abstractNum>
-  <w:abstractNum w:abstractNumId="2" w15:restartNumberingAfterBreak="0">
+  <w:abstractNum w:abstractNumId="2">
     <w:nsid w:val="0D47216C"/>
     <w:multiLevelType w:val="hybridMultilevel"/>
     <w:tmpl w:val="C478D190"/>
@@ -8642,7 +8818,7 @@
       </w:rPr>
     </w:lvl>
   </w:abstractNum>
-  <w:abstractNum w:abstractNumId="3" w15:restartNumberingAfterBreak="0">
+  <w:abstractNum w:abstractNumId="3">
     <w:nsid w:val="137364F5"/>
     <w:multiLevelType w:val="hybridMultilevel"/>
     <w:tmpl w:val="9D46ECD6"/>
@@ -8755,7 +8931,7 @@
       </w:rPr>
     </w:lvl>
   </w:abstractNum>
-  <w:abstractNum w:abstractNumId="4" w15:restartNumberingAfterBreak="0">
+  <w:abstractNum w:abstractNumId="4">
     <w:nsid w:val="209F2F5F"/>
     <w:multiLevelType w:val="hybridMultilevel"/>
     <w:tmpl w:val="2988A62A"/>
@@ -8841,7 +9017,7 @@
       </w:pPr>
     </w:lvl>
   </w:abstractNum>
-  <w:abstractNum w:abstractNumId="5" w15:restartNumberingAfterBreak="0">
+  <w:abstractNum w:abstractNumId="5">
     <w:nsid w:val="2AF24255"/>
     <w:multiLevelType w:val="hybridMultilevel"/>
     <w:tmpl w:val="3F4825C2"/>
@@ -8927,7 +9103,120 @@
       </w:pPr>
     </w:lvl>
   </w:abstractNum>
-  <w:abstractNum w:abstractNumId="6" w15:restartNumberingAfterBreak="0">
+  <w:abstractNum w:abstractNumId="6">
+    <w:nsid w:val="2DBD6C4C"/>
+    <w:multiLevelType w:val="hybridMultilevel"/>
+    <w:tmpl w:val="0082D436"/>
+    <w:lvl w:ilvl="0" w:tplc="04090001">
+      <w:start w:val="1"/>
+      <w:numFmt w:val="bullet"/>
+      <w:lvlText w:val=""/>
+      <w:lvlJc w:val="left"/>
+      <w:pPr>
+        <w:ind w:left="1416" w:hanging="360"/>
+      </w:pPr>
+      <w:rPr>
+        <w:rFonts w:ascii="Symbol" w:hAnsi="Symbol" w:hint="default"/>
+      </w:rPr>
+    </w:lvl>
+    <w:lvl w:ilvl="1" w:tplc="04090003" w:tentative="1">
+      <w:start w:val="1"/>
+      <w:numFmt w:val="bullet"/>
+      <w:lvlText w:val="o"/>
+      <w:lvlJc w:val="left"/>
+      <w:pPr>
+        <w:ind w:left="2136" w:hanging="360"/>
+      </w:pPr>
+      <w:rPr>
+        <w:rFonts w:ascii="Courier New" w:hAnsi="Courier New" w:cs="Courier New" w:hint="default"/>
+      </w:rPr>
+    </w:lvl>
+    <w:lvl w:ilvl="2" w:tplc="04090005" w:tentative="1">
+      <w:start w:val="1"/>
+      <w:numFmt w:val="bullet"/>
+      <w:lvlText w:val=""/>
+      <w:lvlJc w:val="left"/>
+      <w:pPr>
+        <w:ind w:left="2856" w:hanging="360"/>
+      </w:pPr>
+      <w:rPr>
+        <w:rFonts w:ascii="Wingdings" w:hAnsi="Wingdings" w:hint="default"/>
+      </w:rPr>
+    </w:lvl>
+    <w:lvl w:ilvl="3" w:tplc="04090001" w:tentative="1">
+      <w:start w:val="1"/>
+      <w:numFmt w:val="bullet"/>
+      <w:lvlText w:val=""/>
+      <w:lvlJc w:val="left"/>
+      <w:pPr>
+        <w:ind w:left="3576" w:hanging="360"/>
+      </w:pPr>
+      <w:rPr>
+        <w:rFonts w:ascii="Symbol" w:hAnsi="Symbol" w:hint="default"/>
+      </w:rPr>
+    </w:lvl>
+    <w:lvl w:ilvl="4" w:tplc="04090003" w:tentative="1">
+      <w:start w:val="1"/>
+      <w:numFmt w:val="bullet"/>
+      <w:lvlText w:val="o"/>
+      <w:lvlJc w:val="left"/>
+      <w:pPr>
+        <w:ind w:left="4296" w:hanging="360"/>
+      </w:pPr>
+      <w:rPr>
+        <w:rFonts w:ascii="Courier New" w:hAnsi="Courier New" w:cs="Courier New" w:hint="default"/>
+      </w:rPr>
+    </w:lvl>
+    <w:lvl w:ilvl="5" w:tplc="04090005" w:tentative="1">
+      <w:start w:val="1"/>
+      <w:numFmt w:val="bullet"/>
+      <w:lvlText w:val=""/>
+      <w:lvlJc w:val="left"/>
+      <w:pPr>
+        <w:ind w:left="5016" w:hanging="360"/>
+      </w:pPr>
+      <w:rPr>
+        <w:rFonts w:ascii="Wingdings" w:hAnsi="Wingdings" w:hint="default"/>
+      </w:rPr>
+    </w:lvl>
+    <w:lvl w:ilvl="6" w:tplc="04090001" w:tentative="1">
+      <w:start w:val="1"/>
+      <w:numFmt w:val="bullet"/>
+      <w:lvlText w:val=""/>
+      <w:lvlJc w:val="left"/>
+      <w:pPr>
+        <w:ind w:left="5736" w:hanging="360"/>
+      </w:pPr>
+      <w:rPr>
+        <w:rFonts w:ascii="Symbol" w:hAnsi="Symbol" w:hint="default"/>
+      </w:rPr>
+    </w:lvl>
+    <w:lvl w:ilvl="7" w:tplc="04090003" w:tentative="1">
+      <w:start w:val="1"/>
+      <w:numFmt w:val="bullet"/>
+      <w:lvlText w:val="o"/>
+      <w:lvlJc w:val="left"/>
+      <w:pPr>
+        <w:ind w:left="6456" w:hanging="360"/>
+      </w:pPr>
+      <w:rPr>
+        <w:rFonts w:ascii="Courier New" w:hAnsi="Courier New" w:cs="Courier New" w:hint="default"/>
+      </w:rPr>
+    </w:lvl>
+    <w:lvl w:ilvl="8" w:tplc="04090005" w:tentative="1">
+      <w:start w:val="1"/>
+      <w:numFmt w:val="bullet"/>
+      <w:lvlText w:val=""/>
+      <w:lvlJc w:val="left"/>
+      <w:pPr>
+        <w:ind w:left="7176" w:hanging="360"/>
+      </w:pPr>
+      <w:rPr>
+        <w:rFonts w:ascii="Wingdings" w:hAnsi="Wingdings" w:hint="default"/>
+      </w:rPr>
+    </w:lvl>
+  </w:abstractNum>
+  <w:abstractNum w:abstractNumId="7">
     <w:nsid w:val="33A73837"/>
     <w:multiLevelType w:val="hybridMultilevel"/>
     <w:tmpl w:val="7512A816"/>
@@ -9017,7 +9306,7 @@
       </w:pPr>
     </w:lvl>
   </w:abstractNum>
-  <w:abstractNum w:abstractNumId="7" w15:restartNumberingAfterBreak="0">
+  <w:abstractNum w:abstractNumId="8">
     <w:nsid w:val="353B5289"/>
     <w:multiLevelType w:val="hybridMultilevel"/>
     <w:tmpl w:val="368C2BDE"/>
@@ -9130,7 +9419,7 @@
       </w:rPr>
     </w:lvl>
   </w:abstractNum>
-  <w:abstractNum w:abstractNumId="8" w15:restartNumberingAfterBreak="0">
+  <w:abstractNum w:abstractNumId="9">
     <w:nsid w:val="35EF5930"/>
     <w:multiLevelType w:val="hybridMultilevel"/>
     <w:tmpl w:val="B90ED21A"/>
@@ -9270,7 +9559,7 @@
       </w:rPr>
     </w:lvl>
   </w:abstractNum>
-  <w:abstractNum w:abstractNumId="9" w15:restartNumberingAfterBreak="0">
+  <w:abstractNum w:abstractNumId="10">
     <w:nsid w:val="3BE04ED8"/>
     <w:multiLevelType w:val="hybridMultilevel"/>
     <w:tmpl w:val="F7062C38"/>
@@ -9383,7 +9672,7 @@
       </w:rPr>
     </w:lvl>
   </w:abstractNum>
-  <w:abstractNum w:abstractNumId="10" w15:restartNumberingAfterBreak="0">
+  <w:abstractNum w:abstractNumId="11">
     <w:nsid w:val="3CF8291B"/>
     <w:multiLevelType w:val="hybridMultilevel"/>
     <w:tmpl w:val="57942B14"/>
@@ -9472,7 +9761,7 @@
       </w:pPr>
     </w:lvl>
   </w:abstractNum>
-  <w:abstractNum w:abstractNumId="11" w15:restartNumberingAfterBreak="0">
+  <w:abstractNum w:abstractNumId="12">
     <w:nsid w:val="3FE61D78"/>
     <w:multiLevelType w:val="hybridMultilevel"/>
     <w:tmpl w:val="7B446AAE"/>
@@ -9612,7 +9901,233 @@
       </w:rPr>
     </w:lvl>
   </w:abstractNum>
-  <w:abstractNum w:abstractNumId="12" w15:restartNumberingAfterBreak="0">
+  <w:abstractNum w:abstractNumId="13">
+    <w:nsid w:val="3FE74E6D"/>
+    <w:multiLevelType w:val="hybridMultilevel"/>
+    <w:tmpl w:val="AFF86EB8"/>
+    <w:lvl w:ilvl="0" w:tplc="04090001">
+      <w:start w:val="1"/>
+      <w:numFmt w:val="bullet"/>
+      <w:lvlText w:val=""/>
+      <w:lvlJc w:val="left"/>
+      <w:pPr>
+        <w:ind w:left="720" w:hanging="360"/>
+      </w:pPr>
+      <w:rPr>
+        <w:rFonts w:ascii="Symbol" w:hAnsi="Symbol" w:hint="default"/>
+      </w:rPr>
+    </w:lvl>
+    <w:lvl w:ilvl="1" w:tplc="04090003" w:tentative="1">
+      <w:start w:val="1"/>
+      <w:numFmt w:val="bullet"/>
+      <w:lvlText w:val="o"/>
+      <w:lvlJc w:val="left"/>
+      <w:pPr>
+        <w:ind w:left="1440" w:hanging="360"/>
+      </w:pPr>
+      <w:rPr>
+        <w:rFonts w:ascii="Courier New" w:hAnsi="Courier New" w:cs="Courier New" w:hint="default"/>
+      </w:rPr>
+    </w:lvl>
+    <w:lvl w:ilvl="2" w:tplc="04090005" w:tentative="1">
+      <w:start w:val="1"/>
+      <w:numFmt w:val="bullet"/>
+      <w:lvlText w:val=""/>
+      <w:lvlJc w:val="left"/>
+      <w:pPr>
+        <w:ind w:left="2160" w:hanging="360"/>
+      </w:pPr>
+      <w:rPr>
+        <w:rFonts w:ascii="Wingdings" w:hAnsi="Wingdings" w:hint="default"/>
+      </w:rPr>
+    </w:lvl>
+    <w:lvl w:ilvl="3" w:tplc="04090001" w:tentative="1">
+      <w:start w:val="1"/>
+      <w:numFmt w:val="bullet"/>
+      <w:lvlText w:val=""/>
+      <w:lvlJc w:val="left"/>
+      <w:pPr>
+        <w:ind w:left="2880" w:hanging="360"/>
+      </w:pPr>
+      <w:rPr>
+        <w:rFonts w:ascii="Symbol" w:hAnsi="Symbol" w:hint="default"/>
+      </w:rPr>
+    </w:lvl>
+    <w:lvl w:ilvl="4" w:tplc="04090003" w:tentative="1">
+      <w:start w:val="1"/>
+      <w:numFmt w:val="bullet"/>
+      <w:lvlText w:val="o"/>
+      <w:lvlJc w:val="left"/>
+      <w:pPr>
+        <w:ind w:left="3600" w:hanging="360"/>
+      </w:pPr>
+      <w:rPr>
+        <w:rFonts w:ascii="Courier New" w:hAnsi="Courier New" w:cs="Courier New" w:hint="default"/>
+      </w:rPr>
+    </w:lvl>
+    <w:lvl w:ilvl="5" w:tplc="04090005" w:tentative="1">
+      <w:start w:val="1"/>
+      <w:numFmt w:val="bullet"/>
+      <w:lvlText w:val=""/>
+      <w:lvlJc w:val="left"/>
+      <w:pPr>
+        <w:ind w:left="4320" w:hanging="360"/>
+      </w:pPr>
+      <w:rPr>
+        <w:rFonts w:ascii="Wingdings" w:hAnsi="Wingdings" w:hint="default"/>
+      </w:rPr>
+    </w:lvl>
+    <w:lvl w:ilvl="6" w:tplc="04090001" w:tentative="1">
+      <w:start w:val="1"/>
+      <w:numFmt w:val="bullet"/>
+      <w:lvlText w:val=""/>
+      <w:lvlJc w:val="left"/>
+      <w:pPr>
+        <w:ind w:left="5040" w:hanging="360"/>
+      </w:pPr>
+      <w:rPr>
+        <w:rFonts w:ascii="Symbol" w:hAnsi="Symbol" w:hint="default"/>
+      </w:rPr>
+    </w:lvl>
+    <w:lvl w:ilvl="7" w:tplc="04090003" w:tentative="1">
+      <w:start w:val="1"/>
+      <w:numFmt w:val="bullet"/>
+      <w:lvlText w:val="o"/>
+      <w:lvlJc w:val="left"/>
+      <w:pPr>
+        <w:ind w:left="5760" w:hanging="360"/>
+      </w:pPr>
+      <w:rPr>
+        <w:rFonts w:ascii="Courier New" w:hAnsi="Courier New" w:cs="Courier New" w:hint="default"/>
+      </w:rPr>
+    </w:lvl>
+    <w:lvl w:ilvl="8" w:tplc="04090005" w:tentative="1">
+      <w:start w:val="1"/>
+      <w:numFmt w:val="bullet"/>
+      <w:lvlText w:val=""/>
+      <w:lvlJc w:val="left"/>
+      <w:pPr>
+        <w:ind w:left="6480" w:hanging="360"/>
+      </w:pPr>
+      <w:rPr>
+        <w:rFonts w:ascii="Wingdings" w:hAnsi="Wingdings" w:hint="default"/>
+      </w:rPr>
+    </w:lvl>
+  </w:abstractNum>
+  <w:abstractNum w:abstractNumId="14">
+    <w:nsid w:val="4B2E705A"/>
+    <w:multiLevelType w:val="hybridMultilevel"/>
+    <w:tmpl w:val="E3246FD0"/>
+    <w:lvl w:ilvl="0" w:tplc="04090001">
+      <w:start w:val="1"/>
+      <w:numFmt w:val="bullet"/>
+      <w:lvlText w:val=""/>
+      <w:lvlJc w:val="left"/>
+      <w:pPr>
+        <w:ind w:left="720" w:hanging="360"/>
+      </w:pPr>
+      <w:rPr>
+        <w:rFonts w:ascii="Symbol" w:hAnsi="Symbol" w:hint="default"/>
+      </w:rPr>
+    </w:lvl>
+    <w:lvl w:ilvl="1" w:tplc="04090003" w:tentative="1">
+      <w:start w:val="1"/>
+      <w:numFmt w:val="bullet"/>
+      <w:lvlText w:val="o"/>
+      <w:lvlJc w:val="left"/>
+      <w:pPr>
+        <w:ind w:left="1440" w:hanging="360"/>
+      </w:pPr>
+      <w:rPr>
+        <w:rFonts w:ascii="Courier New" w:hAnsi="Courier New" w:cs="Courier New" w:hint="default"/>
+      </w:rPr>
+    </w:lvl>
+    <w:lvl w:ilvl="2" w:tplc="04090005" w:tentative="1">
+      <w:start w:val="1"/>
+      <w:numFmt w:val="bullet"/>
+      <w:lvlText w:val=""/>
+      <w:lvlJc w:val="left"/>
+      <w:pPr>
+        <w:ind w:left="2160" w:hanging="360"/>
+      </w:pPr>
+      <w:rPr>
+        <w:rFonts w:ascii="Wingdings" w:hAnsi="Wingdings" w:hint="default"/>
+      </w:rPr>
+    </w:lvl>
+    <w:lvl w:ilvl="3" w:tplc="04090001" w:tentative="1">
+      <w:start w:val="1"/>
+      <w:numFmt w:val="bullet"/>
+      <w:lvlText w:val=""/>
+      <w:lvlJc w:val="left"/>
+      <w:pPr>
+        <w:ind w:left="2880" w:hanging="360"/>
+      </w:pPr>
+      <w:rPr>
+        <w:rFonts w:ascii="Symbol" w:hAnsi="Symbol" w:hint="default"/>
+      </w:rPr>
+    </w:lvl>
+    <w:lvl w:ilvl="4" w:tplc="04090003" w:tentative="1">
+      <w:start w:val="1"/>
+      <w:numFmt w:val="bullet"/>
+      <w:lvlText w:val="o"/>
+      <w:lvlJc w:val="left"/>
+      <w:pPr>
+        <w:ind w:left="3600" w:hanging="360"/>
+      </w:pPr>
+      <w:rPr>
+        <w:rFonts w:ascii="Courier New" w:hAnsi="Courier New" w:cs="Courier New" w:hint="default"/>
+      </w:rPr>
+    </w:lvl>
+    <w:lvl w:ilvl="5" w:tplc="04090005" w:tentative="1">
+      <w:start w:val="1"/>
+      <w:numFmt w:val="bullet"/>
+      <w:lvlText w:val=""/>
+      <w:lvlJc w:val="left"/>
+      <w:pPr>
+        <w:ind w:left="4320" w:hanging="360"/>
+      </w:pPr>
+      <w:rPr>
+        <w:rFonts w:ascii="Wingdings" w:hAnsi="Wingdings" w:hint="default"/>
+      </w:rPr>
+    </w:lvl>
+    <w:lvl w:ilvl="6" w:tplc="04090001" w:tentative="1">
+      <w:start w:val="1"/>
+      <w:numFmt w:val="bullet"/>
+      <w:lvlText w:val=""/>
+      <w:lvlJc w:val="left"/>
+      <w:pPr>
+        <w:ind w:left="5040" w:hanging="360"/>
+      </w:pPr>
+      <w:rPr>
+        <w:rFonts w:ascii="Symbol" w:hAnsi="Symbol" w:hint="default"/>
+      </w:rPr>
+    </w:lvl>
+    <w:lvl w:ilvl="7" w:tplc="04090003" w:tentative="1">
+      <w:start w:val="1"/>
+      <w:numFmt w:val="bullet"/>
+      <w:lvlText w:val="o"/>
+      <w:lvlJc w:val="left"/>
+      <w:pPr>
+        <w:ind w:left="5760" w:hanging="360"/>
+      </w:pPr>
+      <w:rPr>
+        <w:rFonts w:ascii="Courier New" w:hAnsi="Courier New" w:cs="Courier New" w:hint="default"/>
+      </w:rPr>
+    </w:lvl>
+    <w:lvl w:ilvl="8" w:tplc="04090005" w:tentative="1">
+      <w:start w:val="1"/>
+      <w:numFmt w:val="bullet"/>
+      <w:lvlText w:val=""/>
+      <w:lvlJc w:val="left"/>
+      <w:pPr>
+        <w:ind w:left="6480" w:hanging="360"/>
+      </w:pPr>
+      <w:rPr>
+        <w:rFonts w:ascii="Wingdings" w:hAnsi="Wingdings" w:hint="default"/>
+      </w:rPr>
+    </w:lvl>
+  </w:abstractNum>
+  <w:abstractNum w:abstractNumId="15">
     <w:nsid w:val="537452A9"/>
     <w:multiLevelType w:val="hybridMultilevel"/>
     <w:tmpl w:val="57942B14"/>
@@ -9701,7 +10216,7 @@
       </w:pPr>
     </w:lvl>
   </w:abstractNum>
-  <w:abstractNum w:abstractNumId="13" w15:restartNumberingAfterBreak="0">
+  <w:abstractNum w:abstractNumId="16">
     <w:nsid w:val="5C4A5BCB"/>
     <w:multiLevelType w:val="multilevel"/>
     <w:tmpl w:val="A64C2A6C"/>
@@ -9787,7 +10302,7 @@
       </w:pPr>
     </w:lvl>
   </w:abstractNum>
-  <w:abstractNum w:abstractNumId="14" w15:restartNumberingAfterBreak="0">
+  <w:abstractNum w:abstractNumId="17">
     <w:nsid w:val="709B33AA"/>
     <w:multiLevelType w:val="hybridMultilevel"/>
     <w:tmpl w:val="D370EAD4"/>
@@ -9900,7 +10415,7 @@
       </w:rPr>
     </w:lvl>
   </w:abstractNum>
-  <w:abstractNum w:abstractNumId="15" w15:restartNumberingAfterBreak="0">
+  <w:abstractNum w:abstractNumId="18">
     <w:nsid w:val="723E7D85"/>
     <w:multiLevelType w:val="hybridMultilevel"/>
     <w:tmpl w:val="3F66821E"/>
@@ -10013,7 +10528,7 @@
       </w:rPr>
     </w:lvl>
   </w:abstractNum>
-  <w:abstractNum w:abstractNumId="16" w15:restartNumberingAfterBreak="0">
+  <w:abstractNum w:abstractNumId="19">
     <w:nsid w:val="788024E4"/>
     <w:multiLevelType w:val="hybridMultilevel"/>
     <w:tmpl w:val="15722E44"/>
@@ -10157,37 +10672,37 @@
     <w:abstractNumId w:val="1"/>
   </w:num>
   <w:num w:numId="2">
-    <w:abstractNumId w:val="8"/>
+    <w:abstractNumId w:val="9"/>
   </w:num>
   <w:num w:numId="3">
-    <w:abstractNumId w:val="16"/>
+    <w:abstractNumId w:val="19"/>
   </w:num>
   <w:num w:numId="4">
     <w:abstractNumId w:val="2"/>
   </w:num>
   <w:num w:numId="5">
-    <w:abstractNumId w:val="11"/>
+    <w:abstractNumId w:val="12"/>
   </w:num>
   <w:num w:numId="6">
-    <w:abstractNumId w:val="9"/>
+    <w:abstractNumId w:val="10"/>
   </w:num>
   <w:num w:numId="7">
     <w:abstractNumId w:val="4"/>
   </w:num>
   <w:num w:numId="8">
-    <w:abstractNumId w:val="10"/>
+    <w:abstractNumId w:val="11"/>
   </w:num>
   <w:num w:numId="9">
-    <w:abstractNumId w:val="6"/>
+    <w:abstractNumId w:val="7"/>
   </w:num>
   <w:num w:numId="10">
     <w:abstractNumId w:val="0"/>
   </w:num>
   <w:num w:numId="11">
-    <w:abstractNumId w:val="14"/>
+    <w:abstractNumId w:val="17"/>
   </w:num>
   <w:num w:numId="12">
-    <w:abstractNumId w:val="15"/>
+    <w:abstractNumId w:val="18"/>
   </w:num>
   <w:num w:numId="13">
     <w:abstractNumId w:val="5"/>
@@ -10220,7 +10735,7 @@
     </w:lvlOverride>
   </w:num>
   <w:num w:numId="14">
-    <w:abstractNumId w:val="13"/>
+    <w:abstractNumId w:val="16"/>
     <w:lvlOverride w:ilvl="0">
       <w:startOverride w:val="1"/>
     </w:lvlOverride>
@@ -10250,19 +10765,28 @@
     </w:lvlOverride>
   </w:num>
   <w:num w:numId="15">
-    <w:abstractNumId w:val="7"/>
+    <w:abstractNumId w:val="8"/>
   </w:num>
   <w:num w:numId="16">
-    <w:abstractNumId w:val="12"/>
+    <w:abstractNumId w:val="15"/>
   </w:num>
   <w:num w:numId="17">
     <w:abstractNumId w:val="3"/>
+  </w:num>
+  <w:num w:numId="18">
+    <w:abstractNumId w:val="14"/>
+  </w:num>
+  <w:num w:numId="19">
+    <w:abstractNumId w:val="6"/>
+  </w:num>
+  <w:num w:numId="20">
+    <w:abstractNumId w:val="13"/>
   </w:num>
 </w:numbering>
 </file>
 
 <file path=word/styles.xml><?xml version="1.0" encoding="utf-8"?>
-<w:styles xmlns:mc="http://schemas.openxmlformats.org/markup-compatibility/2006" xmlns:r="http://schemas.openxmlformats.org/officeDocument/2006/relationships" xmlns:w="http://schemas.openxmlformats.org/wordprocessingml/2006/main" xmlns:w14="http://schemas.microsoft.com/office/word/2010/wordml" xmlns:w15="http://schemas.microsoft.com/office/word/2012/wordml" xmlns:w16cid="http://schemas.microsoft.com/office/word/2016/wordml/cid" xmlns:w16se="http://schemas.microsoft.com/office/word/2015/wordml/symex" mc:Ignorable="w14 w15 w16se w16cid">
+<w:styles xmlns:mc="http://schemas.openxmlformats.org/markup-compatibility/2006" xmlns:r="http://schemas.openxmlformats.org/officeDocument/2006/relationships" xmlns:w="http://schemas.openxmlformats.org/wordprocessingml/2006/main" xmlns:w14="http://schemas.microsoft.com/office/word/2010/wordml" xmlns:w15="http://schemas.microsoft.com/office/word/2012/wordml" mc:Ignorable="w14 w15">
   <w:docDefaults>
     <w:rPrDefault>
       <w:rPr>
@@ -10278,7 +10802,7 @@
       </w:pPr>
     </w:pPrDefault>
   </w:docDefaults>
-  <w:latentStyles w:defLockedState="0" w:defUIPriority="99" w:defSemiHidden="0" w:defUnhideWhenUsed="0" w:defQFormat="0" w:count="375">
+  <w:latentStyles w:defLockedState="0" w:defUIPriority="99" w:defSemiHidden="0" w:defUnhideWhenUsed="0" w:defQFormat="0" w:count="382">
     <w:lsdException w:name="Normal" w:uiPriority="0" w:qFormat="1"/>
     <w:lsdException w:name="heading 1" w:uiPriority="9" w:qFormat="1"/>
     <w:lsdException w:name="heading 2" w:semiHidden="1" w:uiPriority="9" w:unhideWhenUsed="1" w:qFormat="1"/>
@@ -10652,8 +11176,6 @@
     <w:lsdException w:name="List Table 7 Colorful Accent 6" w:uiPriority="52"/>
     <w:lsdException w:name="Mention" w:semiHidden="1" w:unhideWhenUsed="1"/>
     <w:lsdException w:name="Smart Hyperlink" w:semiHidden="1" w:unhideWhenUsed="1"/>
-    <w:lsdException w:name="Hashtag" w:semiHidden="1" w:unhideWhenUsed="1"/>
-    <w:lsdException w:name="Unresolved Mention" w:semiHidden="1" w:unhideWhenUsed="1"/>
   </w:latentStyles>
   <w:style w:type="paragraph" w:default="1" w:styleId="Normal">
     <w:name w:val="Normal"/>
@@ -10662,6 +11184,7 @@
   <w:style w:type="character" w:default="1" w:styleId="DefaultParagraphFont">
     <w:name w:val="Default Paragraph Font"/>
     <w:uiPriority w:val="1"/>
+    <w:semiHidden/>
     <w:unhideWhenUsed/>
   </w:style>
   <w:style w:type="table" w:default="1" w:styleId="TableNormal">
@@ -10721,7 +11244,7 @@
       <w:spacing w:after="0" w:line="240" w:lineRule="auto"/>
     </w:pPr>
     <w:tblPr>
-      <w:tblInd w:w="0" w:type="nil"/>
+      <w:tblInd w:w="0" w:type="dxa"/>
       <w:tblBorders>
         <w:top w:val="single" w:sz="4" w:space="0" w:color="auto"/>
         <w:left w:val="single" w:sz="4" w:space="0" w:color="auto"/>
@@ -10730,6 +11253,12 @@
         <w:insideH w:val="single" w:sz="4" w:space="0" w:color="auto"/>
         <w:insideV w:val="single" w:sz="4" w:space="0" w:color="auto"/>
       </w:tblBorders>
+      <w:tblCellMar>
+        <w:top w:w="0" w:type="dxa"/>
+        <w:left w:w="108" w:type="dxa"/>
+        <w:bottom w:w="0" w:type="dxa"/>
+        <w:right w:w="108" w:type="dxa"/>
+      </w:tblCellMar>
     </w:tblPr>
   </w:style>
   <w:style w:type="paragraph" w:styleId="Header">

</xml_diff>

<commit_message>
Fixed map file name
</commit_message>
<xml_diff>
--- a/CSP586_ProjectReport.docx
+++ b/CSP586_ProjectReport.docx
@@ -4,6 +4,9 @@
   <w:body>
     <w:p>
       <w:pPr>
+        <w:tabs>
+          <w:tab w:val="left" w:pos="6570"/>
+        </w:tabs>
         <w:jc w:val="center"/>
         <w:rPr>
           <w:rFonts w:ascii="Times New Roman" w:hAnsi="Times New Roman" w:cs="Times New Roman"/>
@@ -85,8 +88,26 @@
           <w:sz w:val="44"/>
           <w:szCs w:val="44"/>
         </w:rPr>
-        <w:t>( Environmental Complaints )</w:t>
+        <w:t>(Environmental</w:t>
       </w:r>
+      <w:r>
+        <w:rPr>
+          <w:rFonts w:ascii="Times New Roman" w:hAnsi="Times New Roman" w:cs="Times New Roman"/>
+          <w:sz w:val="44"/>
+          <w:szCs w:val="44"/>
+        </w:rPr>
+        <w:t xml:space="preserve"> </w:t>
+      </w:r>
+      <w:r>
+        <w:rPr>
+          <w:rFonts w:ascii="Times New Roman" w:hAnsi="Times New Roman" w:cs="Times New Roman"/>
+          <w:sz w:val="44"/>
+          <w:szCs w:val="44"/>
+        </w:rPr>
+        <w:t>Complaints)</w:t>
+      </w:r>
+      <w:bookmarkStart w:id="0" w:name="_GoBack"/>
+      <w:bookmarkEnd w:id="0"/>
     </w:p>
     <w:p>
       <w:pPr>
@@ -333,7 +354,7 @@
           <w:szCs w:val="24"/>
         </w:rPr>
         <w:tab/>
-        <w:t xml:space="preserve">        </w:t>
+        <w:t xml:space="preserve">   </w:t>
       </w:r>
       <w:r>
         <w:rPr>
@@ -341,7 +362,23 @@
           <w:sz w:val="24"/>
           <w:szCs w:val="24"/>
         </w:rPr>
-        <w:t>Beerappa Vanajaskshi, Beerappa (A20383115)</w:t>
+        <w:t xml:space="preserve">Beerappa Vanajakshi, </w:t>
+      </w:r>
+      <w:r>
+        <w:rPr>
+          <w:rFonts w:ascii="Times New Roman" w:hAnsi="Times New Roman" w:cs="Times New Roman"/>
+          <w:sz w:val="24"/>
+          <w:szCs w:val="24"/>
+        </w:rPr>
+        <w:t>Sashank</w:t>
+      </w:r>
+      <w:r>
+        <w:rPr>
+          <w:rFonts w:ascii="Times New Roman" w:hAnsi="Times New Roman" w:cs="Times New Roman"/>
+          <w:sz w:val="24"/>
+          <w:szCs w:val="24"/>
+        </w:rPr>
+        <w:t xml:space="preserve"> (A20383115)</w:t>
       </w:r>
     </w:p>
     <w:p>
@@ -376,7 +413,7 @@
           <w:szCs w:val="24"/>
         </w:rPr>
         <w:tab/>
-        <w:t xml:space="preserve">           </w:t>
+        <w:t xml:space="preserve">          </w:t>
       </w:r>
       <w:r>
         <w:rPr>
@@ -897,10 +934,10 @@
             <v:path o:extrusionok="f" gradientshapeok="t" o:connecttype="rect"/>
             <o:lock v:ext="edit" aspectratio="t"/>
           </v:shapetype>
-          <v:shape id="_x0000_i1041" type="#_x0000_t75" style="width:467.7pt;height:598.55pt" o:ole="">
+          <v:shape id="_x0000_i1025" type="#_x0000_t75" style="width:467.7pt;height:598.55pt" o:ole="">
             <v:imagedata r:id="rId7" o:title=""/>
           </v:shape>
-          <o:OLEObject Type="Embed" ProgID="Visio.Drawing.15" ShapeID="_x0000_i1041" DrawAspect="Content" ObjectID="_1586360275" r:id="rId8"/>
+          <o:OLEObject Type="Embed" ProgID="Visio.Drawing.15" ShapeID="_x0000_i1025" DrawAspect="Content" ObjectID="_1586364209" r:id="rId8"/>
         </w:object>
       </w:r>
     </w:p>
@@ -966,7 +1003,7 @@
           <w:sz w:val="28"/>
           <w:szCs w:val="28"/>
         </w:rPr>
-        <w:t>Use case diagrams are usually referred to as behavior diagrams used to describe a set of actions – use cases that some system of systems can perform in collaboration with one ore more external users of the system – actors. Each use case should provide some observable and valuable result to the actors or other stake holders of the system.</w:t>
+        <w:t>Use case diagrams are usually referred to as behavior diagrams used to describe a set of actions – use cases that some system of systems can perform in collaboration with one or more external users of the system – actors. Each use case should provide some observable and valuable result to the actors or other stake holders of the system.</w:t>
       </w:r>
     </w:p>
     <w:p>
@@ -1202,15 +1239,7 @@
           <w:sz w:val="28"/>
           <w:szCs w:val="28"/>
         </w:rPr>
-        <w:t xml:space="preserve"> </w:t>
-      </w:r>
-      <w:r>
-        <w:rPr>
-          <w:rFonts w:ascii="Times New Roman" w:hAnsi="Times New Roman" w:cs="Times New Roman"/>
-          <w:sz w:val="28"/>
-          <w:szCs w:val="28"/>
-        </w:rPr>
-        <w:t>row value from drop down</w:t>
+        <w:t xml:space="preserve"> row value from drop down</w:t>
       </w:r>
     </w:p>
     <w:p>
@@ -7698,10 +7727,10 @@
       </w:pPr>
       <w:r>
         <w:object w:dxaOrig="13035" w:dyaOrig="11634" w14:anchorId="5EB58889">
-          <v:shape id="_x0000_i1025" type="#_x0000_t75" style="width:467.7pt;height:418.25pt" o:ole="">
+          <v:shape id="_x0000_i1026" type="#_x0000_t75" style="width:467.7pt;height:418.25pt" o:ole="">
             <v:imagedata r:id="rId9" o:title=""/>
           </v:shape>
-          <o:OLEObject Type="Embed" ProgID="Visio.Drawing.15" ShapeID="_x0000_i1025" DrawAspect="Content" ObjectID="_1586360276" r:id="rId10"/>
+          <o:OLEObject Type="Embed" ProgID="Visio.Drawing.15" ShapeID="_x0000_i1026" DrawAspect="Content" ObjectID="_1586364210" r:id="rId10"/>
         </w:object>
       </w:r>
     </w:p>
@@ -7721,10 +7750,10 @@
       </w:pPr>
       <w:r>
         <w:object w:dxaOrig="11821" w:dyaOrig="15352" w14:anchorId="7AED884E">
-          <v:shape id="_x0000_i1026" type="#_x0000_t75" style="width:468.3pt;height:607.3pt" o:ole="">
+          <v:shape id="_x0000_i1027" type="#_x0000_t75" style="width:468.3pt;height:607.3pt" o:ole="">
             <v:imagedata r:id="rId11" o:title=""/>
           </v:shape>
-          <o:OLEObject Type="Embed" ProgID="Visio.Drawing.15" ShapeID="_x0000_i1026" DrawAspect="Content" ObjectID="_1586360277" r:id="rId12"/>
+          <o:OLEObject Type="Embed" ProgID="Visio.Drawing.15" ShapeID="_x0000_i1027" DrawAspect="Content" ObjectID="_1586364211" r:id="rId12"/>
         </w:object>
       </w:r>
     </w:p>
@@ -7798,10 +7827,10 @@
       </w:pPr>
       <w:r>
         <w:object w:dxaOrig="13035" w:dyaOrig="14426" w14:anchorId="1CC86CD7">
-          <v:shape id="_x0000_i1046" type="#_x0000_t75" style="width:467.7pt;height:517.75pt" o:ole="">
+          <v:shape id="_x0000_i1028" type="#_x0000_t75" style="width:467.7pt;height:517.75pt" o:ole="">
             <v:imagedata r:id="rId14" o:title=""/>
           </v:shape>
-          <o:OLEObject Type="Embed" ProgID="Visio.Drawing.15" ShapeID="_x0000_i1046" DrawAspect="Content" ObjectID="_1586360278" r:id="rId15"/>
+          <o:OLEObject Type="Embed" ProgID="Visio.Drawing.15" ShapeID="_x0000_i1028" DrawAspect="Content" ObjectID="_1586364212" r:id="rId15"/>
         </w:object>
       </w:r>
     </w:p>
@@ -7873,10 +7902,10 @@
       </w:pPr>
       <w:r>
         <w:object w:dxaOrig="8991" w:dyaOrig="4421" w14:anchorId="0893FE7A">
-          <v:shape id="_x0000_i1027" type="#_x0000_t75" style="width:450.15pt;height:221pt" o:ole="">
+          <v:shape id="_x0000_i1029" type="#_x0000_t75" style="width:450.15pt;height:221pt" o:ole="">
             <v:imagedata r:id="rId16" o:title=""/>
           </v:shape>
-          <o:OLEObject Type="Embed" ProgID="Visio.Drawing.15" ShapeID="_x0000_i1027" DrawAspect="Content" ObjectID="_1586360279" r:id="rId17"/>
+          <o:OLEObject Type="Embed" ProgID="Visio.Drawing.15" ShapeID="_x0000_i1029" DrawAspect="Content" ObjectID="_1586364213" r:id="rId17"/>
         </w:object>
       </w:r>
     </w:p>
@@ -7901,10 +7930,10 @@
       </w:pPr>
       <w:r>
         <w:object w:dxaOrig="8991" w:dyaOrig="6086" w14:anchorId="31E00A73">
-          <v:shape id="_x0000_i1028" type="#_x0000_t75" style="width:450.15pt;height:304.3pt" o:ole="">
+          <v:shape id="_x0000_i1030" type="#_x0000_t75" style="width:450.15pt;height:304.3pt" o:ole="">
             <v:imagedata r:id="rId18" o:title=""/>
           </v:shape>
-          <o:OLEObject Type="Embed" ProgID="Visio.Drawing.15" ShapeID="_x0000_i1028" DrawAspect="Content" ObjectID="_1586360280" r:id="rId19"/>
+          <o:OLEObject Type="Embed" ProgID="Visio.Drawing.15" ShapeID="_x0000_i1030" DrawAspect="Content" ObjectID="_1586364214" r:id="rId19"/>
         </w:object>
       </w:r>
     </w:p>
@@ -7929,10 +7958,10 @@
       </w:pPr>
       <w:r>
         <w:object w:dxaOrig="8991" w:dyaOrig="4421" w14:anchorId="5F7369A6">
-          <v:shape id="_x0000_i1045" type="#_x0000_t75" style="width:449.55pt;height:221pt" o:ole="">
+          <v:shape id="_x0000_i1031" type="#_x0000_t75" style="width:449.55pt;height:221pt" o:ole="">
             <v:imagedata r:id="rId20" o:title=""/>
           </v:shape>
-          <o:OLEObject Type="Embed" ProgID="Visio.Drawing.15" ShapeID="_x0000_i1045" DrawAspect="Content" ObjectID="_1586360281" r:id="rId21"/>
+          <o:OLEObject Type="Embed" ProgID="Visio.Drawing.15" ShapeID="_x0000_i1031" DrawAspect="Content" ObjectID="_1586364215" r:id="rId21"/>
         </w:object>
       </w:r>
     </w:p>
@@ -8083,10 +8112,10 @@
       </w:pPr>
       <w:r>
         <w:object w:dxaOrig="10732" w:dyaOrig="6562" w14:anchorId="2C8FD0AF">
-          <v:shape id="_x0000_i1029" type="#_x0000_t75" style="width:467.7pt;height:286.1pt" o:ole="">
+          <v:shape id="_x0000_i1032" type="#_x0000_t75" style="width:467.7pt;height:286.1pt" o:ole="">
             <v:imagedata r:id="rId23" o:title=""/>
           </v:shape>
-          <o:OLEObject Type="Embed" ProgID="Visio.Drawing.15" ShapeID="_x0000_i1029" DrawAspect="Content" ObjectID="_1586360282" r:id="rId24"/>
+          <o:OLEObject Type="Embed" ProgID="Visio.Drawing.15" ShapeID="_x0000_i1032" DrawAspect="Content" ObjectID="_1586364216" r:id="rId24"/>
         </w:object>
       </w:r>
     </w:p>
@@ -8106,10 +8135,10 @@
       </w:pPr>
       <w:r>
         <w:object w:dxaOrig="9442" w:dyaOrig="5247" w14:anchorId="1C478203">
-          <v:shape id="_x0000_i1030" type="#_x0000_t75" style="width:467.7pt;height:259.85pt" o:ole="">
+          <v:shape id="_x0000_i1033" type="#_x0000_t75" style="width:467.7pt;height:259.85pt" o:ole="">
             <v:imagedata r:id="rId25" o:title=""/>
           </v:shape>
-          <o:OLEObject Type="Embed" ProgID="Visio.Drawing.15" ShapeID="_x0000_i1030" DrawAspect="Content" ObjectID="_1586360283" r:id="rId26"/>
+          <o:OLEObject Type="Embed" ProgID="Visio.Drawing.15" ShapeID="_x0000_i1033" DrawAspect="Content" ObjectID="_1586364217" r:id="rId26"/>
         </w:object>
       </w:r>
     </w:p>
@@ -8129,10 +8158,10 @@
       </w:pPr>
       <w:r>
         <w:object w:dxaOrig="9442" w:dyaOrig="5247" w14:anchorId="5958E7CF">
-          <v:shape id="_x0000_i1038" type="#_x0000_t75" style="width:467.7pt;height:259.85pt" o:ole="">
+          <v:shape id="_x0000_i1034" type="#_x0000_t75" style="width:467.7pt;height:259.85pt" o:ole="">
             <v:imagedata r:id="rId27" o:title=""/>
           </v:shape>
-          <o:OLEObject Type="Embed" ProgID="Visio.Drawing.15" ShapeID="_x0000_i1038" DrawAspect="Content" ObjectID="_1586360284" r:id="rId28"/>
+          <o:OLEObject Type="Embed" ProgID="Visio.Drawing.15" ShapeID="_x0000_i1034" DrawAspect="Content" ObjectID="_1586364218" r:id="rId28"/>
         </w:object>
       </w:r>
     </w:p>
@@ -8413,14 +8442,12 @@
       </w:pPr>
       <w:r>
         <w:object w:dxaOrig="14439" w:dyaOrig="8979" w14:anchorId="4944E46C">
-          <v:shape id="_x0000_i1048" type="#_x0000_t75" style="width:467.7pt;height:291.15pt" o:ole="">
+          <v:shape id="_x0000_i1035" type="#_x0000_t75" style="width:467.7pt;height:291.15pt" o:ole="">
             <v:imagedata r:id="rId30" o:title=""/>
           </v:shape>
-          <o:OLEObject Type="Embed" ProgID="Visio.Drawing.15" ShapeID="_x0000_i1048" DrawAspect="Content" ObjectID="_1586360285" r:id="rId31"/>
+          <o:OLEObject Type="Embed" ProgID="Visio.Drawing.15" ShapeID="_x0000_i1035" DrawAspect="Content" ObjectID="_1586364219" r:id="rId31"/>
         </w:object>
       </w:r>
-      <w:bookmarkStart w:id="0" w:name="_GoBack"/>
-      <w:bookmarkEnd w:id="0"/>
     </w:p>
     <w:p>
       <w:pPr>

</xml_diff>